<commit_message>
add Roadmap and Testcases
</commit_message>
<xml_diff>
--- a/Konzeptionierung.docx
+++ b/Konzeptionierung.docx
@@ -1,6 +1,6 @@
 
 <file path=word/document.xml><?xml version="1.0" encoding="utf-8"?>
-<w:document xmlns:wpc="http://schemas.microsoft.com/office/word/2010/wordprocessingCanvas" xmlns:cx="http://schemas.microsoft.com/office/drawing/2014/chartex" xmlns:cx1="http://schemas.microsoft.com/office/drawing/2015/9/8/chartex" xmlns:cx2="http://schemas.microsoft.com/office/drawing/2015/10/21/chartex" xmlns:cx3="http://schemas.microsoft.com/office/drawing/2016/5/9/chartex" xmlns:cx4="http://schemas.microsoft.com/office/drawing/2016/5/10/chartex" xmlns:cx5="http://schemas.microsoft.com/office/drawing/2016/5/11/chartex" xmlns:mc="http://schemas.openxmlformats.org/markup-compatibility/2006" xmlns:o="urn:schemas-microsoft-com:office:office" xmlns:r="http://schemas.openxmlformats.org/officeDocument/2006/relationships" xmlns:m="http://schemas.openxmlformats.org/officeDocument/2006/math" xmlns:v="urn:schemas-microsoft-com:vml" xmlns:wp14="http://schemas.microsoft.com/office/word/2010/wordprocessingDrawing" xmlns:wp="http://schemas.openxmlformats.org/drawingml/2006/wordprocessingDrawing" xmlns:w10="urn:schemas-microsoft-com:office:word" xmlns:w="http://schemas.openxmlformats.org/wordprocessingml/2006/main" xmlns:w14="http://schemas.microsoft.com/office/word/2010/wordml" xmlns:w15="http://schemas.microsoft.com/office/word/2012/wordml" xmlns:w16se="http://schemas.microsoft.com/office/word/2015/wordml/symex" xmlns:wpg="http://schemas.microsoft.com/office/word/2010/wordprocessingGroup" xmlns:wpi="http://schemas.microsoft.com/office/word/2010/wordprocessingInk" xmlns:wne="http://schemas.microsoft.com/office/word/2006/wordml" xmlns:wps="http://schemas.microsoft.com/office/word/2010/wordprocessingShape" mc:Ignorable="w14 w15 w16se wp14">
+<w:document xmlns:wpc="http://schemas.microsoft.com/office/word/2010/wordprocessingCanvas" xmlns:cx="http://schemas.microsoft.com/office/drawing/2014/chartex" xmlns:cx1="http://schemas.microsoft.com/office/drawing/2015/9/8/chartex" xmlns:cx2="http://schemas.microsoft.com/office/drawing/2015/10/21/chartex" xmlns:mc="http://schemas.openxmlformats.org/markup-compatibility/2006" xmlns:o="urn:schemas-microsoft-com:office:office" xmlns:r="http://schemas.openxmlformats.org/officeDocument/2006/relationships" xmlns:m="http://schemas.openxmlformats.org/officeDocument/2006/math" xmlns:v="urn:schemas-microsoft-com:vml" xmlns:wp14="http://schemas.microsoft.com/office/word/2010/wordprocessingDrawing" xmlns:wp="http://schemas.openxmlformats.org/drawingml/2006/wordprocessingDrawing" xmlns:w10="urn:schemas-microsoft-com:office:word" xmlns:w="http://schemas.openxmlformats.org/wordprocessingml/2006/main" xmlns:w14="http://schemas.microsoft.com/office/word/2010/wordml" xmlns:w15="http://schemas.microsoft.com/office/word/2012/wordml" xmlns:w16se="http://schemas.microsoft.com/office/word/2015/wordml/symex" xmlns:wpg="http://schemas.microsoft.com/office/word/2010/wordprocessingGroup" xmlns:wpi="http://schemas.microsoft.com/office/word/2010/wordprocessingInk" xmlns:wne="http://schemas.microsoft.com/office/word/2006/wordml" xmlns:wps="http://schemas.microsoft.com/office/word/2010/wordprocessingShape" mc:Ignorable="w14 w15 w16se wp14">
   <w:body>
     <w:p>
       <w:pPr>
@@ -28,16 +28,7 @@
           <w:sz w:val="40"/>
           <w:szCs w:val="36"/>
         </w:rPr>
-        <w:t>Titel</w:t>
-      </w:r>
-      <w:r>
-        <w:rPr>
-          <w:b/>
-          <w:color w:val="000000"/>
-          <w:sz w:val="40"/>
-          <w:szCs w:val="36"/>
-        </w:rPr>
-        <w:t xml:space="preserve"> des Dokumentes</w:t>
+        <w:t>Konzeptionierung</w:t>
       </w:r>
     </w:p>
     <w:p>
@@ -64,15 +55,7 @@
           <w:sz w:val="28"/>
           <w:szCs w:val="18"/>
         </w:rPr>
-        <w:t>Untertitel</w:t>
-      </w:r>
-      <w:r>
-        <w:rPr>
-          <w:color w:val="000000"/>
-          <w:sz w:val="28"/>
-          <w:szCs w:val="18"/>
-        </w:rPr>
-        <w:t xml:space="preserve"> des Dokumentes</w:t>
+        <w:t>Modul 307</w:t>
       </w:r>
     </w:p>
     <w:p>
@@ -608,16 +591,16 @@
           <w:titlePg/>
         </w:sectPr>
       </w:pPr>
-      <w:bookmarkStart w:id="10" w:name="_Toc32113702"/>
-      <w:bookmarkStart w:id="11" w:name="_Ref32114080"/>
-      <w:bookmarkStart w:id="12" w:name="_Ref32114106"/>
-      <w:bookmarkStart w:id="13" w:name="_Toc32113701"/>
-      <w:bookmarkStart w:id="14" w:name="_Toc32113700"/>
-      <w:bookmarkStart w:id="15" w:name="_Toc32113698"/>
-      <w:bookmarkStart w:id="16" w:name="_Toc32113696"/>
-      <w:bookmarkStart w:id="17" w:name="_Toc32113695"/>
-      <w:bookmarkStart w:id="18" w:name="_Toc32113694"/>
-      <w:bookmarkStart w:id="19" w:name="_Toc32113693"/>
+      <w:bookmarkStart w:id="10" w:name="_Toc32113693"/>
+      <w:bookmarkStart w:id="11" w:name="_Toc32113694"/>
+      <w:bookmarkStart w:id="12" w:name="_Toc32113695"/>
+      <w:bookmarkStart w:id="13" w:name="_Toc32113696"/>
+      <w:bookmarkStart w:id="14" w:name="_Toc32113698"/>
+      <w:bookmarkStart w:id="15" w:name="_Toc32113700"/>
+      <w:bookmarkStart w:id="16" w:name="_Toc32113701"/>
+      <w:bookmarkStart w:id="17" w:name="_Ref32114106"/>
+      <w:bookmarkStart w:id="18" w:name="_Ref32114080"/>
+      <w:bookmarkStart w:id="19" w:name="_Toc32113702"/>
       <w:bookmarkEnd w:id="0"/>
       <w:bookmarkEnd w:id="1"/>
       <w:bookmarkEnd w:id="2"/>
@@ -639,8 +622,8 @@
     <w:bookmarkEnd w:id="12" w:displacedByCustomXml="next"/>
     <w:bookmarkEnd w:id="11" w:displacedByCustomXml="next"/>
     <w:bookmarkEnd w:id="10" w:displacedByCustomXml="next"/>
-    <w:bookmarkStart w:id="20" w:name="_Toc472921481" w:displacedByCustomXml="next"/>
-    <w:bookmarkStart w:id="21" w:name="_Ref472918885" w:displacedByCustomXml="next"/>
+    <w:bookmarkStart w:id="20" w:name="_Ref472918885" w:displacedByCustomXml="next"/>
+    <w:bookmarkStart w:id="21" w:name="_Toc472921481" w:displacedByCustomXml="next"/>
     <w:sdt>
       <w:sdtPr>
         <w:rPr>
@@ -1100,8 +1083,8 @@
         </w:p>
       </w:sdtContent>
     </w:sdt>
-    <w:bookmarkStart w:id="22" w:name="_Ref472948373" w:displacedByCustomXml="prev"/>
-    <w:bookmarkStart w:id="23" w:name="_Ref472948370" w:displacedByCustomXml="prev"/>
+    <w:bookmarkStart w:id="22" w:name="_Ref472948370" w:displacedByCustomXml="prev"/>
+    <w:bookmarkStart w:id="23" w:name="_Ref472948373" w:displacedByCustomXml="prev"/>
     <w:p>
       <w:pPr>
         <w:pStyle w:val="berschrift1"/>
@@ -2614,8 +2597,6 @@
             <w:r>
               <w:t>Nein</w:t>
             </w:r>
-            <w:bookmarkStart w:id="27" w:name="_GoBack"/>
-            <w:bookmarkEnd w:id="27"/>
           </w:p>
         </w:tc>
         <w:tc>
@@ -3805,23 +3786,1081 @@
       <w:pPr>
         <w:pStyle w:val="berschrift1"/>
       </w:pPr>
-      <w:bookmarkStart w:id="28" w:name="_Toc6232544"/>
+      <w:bookmarkStart w:id="27" w:name="_Toc6232544"/>
       <w:r>
         <w:lastRenderedPageBreak/>
         <w:t>Testfälle</w:t>
       </w:r>
-      <w:bookmarkEnd w:id="28"/>
+      <w:bookmarkEnd w:id="27"/>
+    </w:p>
+    <w:tbl>
+      <w:tblPr>
+        <w:tblStyle w:val="Gitternetztabelle1hell"/>
+        <w:tblW w:w="0" w:type="auto"/>
+        <w:tblLook w:val="04A0" w:firstRow="1" w:lastRow="0" w:firstColumn="1" w:lastColumn="0" w:noHBand="0" w:noVBand="1"/>
+      </w:tblPr>
+      <w:tblGrid>
+        <w:gridCol w:w="3304"/>
+        <w:gridCol w:w="3304"/>
+        <w:gridCol w:w="3304"/>
+      </w:tblGrid>
+      <w:tr>
+        <w:trPr>
+          <w:cnfStyle w:val="100000000000" w:firstRow="1" w:lastRow="0" w:firstColumn="0" w:lastColumn="0" w:oddVBand="0" w:evenVBand="0" w:oddHBand="0" w:evenHBand="0" w:firstRowFirstColumn="0" w:firstRowLastColumn="0" w:lastRowFirstColumn="0" w:lastRowLastColumn="0"/>
+        </w:trPr>
+        <w:tc>
+          <w:tcPr>
+            <w:cnfStyle w:val="001000000000" w:firstRow="0" w:lastRow="0" w:firstColumn="1" w:lastColumn="0" w:oddVBand="0" w:evenVBand="0" w:oddHBand="0" w:evenHBand="0" w:firstRowFirstColumn="0" w:firstRowLastColumn="0" w:lastRowFirstColumn="0" w:lastRowLastColumn="0"/>
+            <w:tcW w:w="3304" w:type="dxa"/>
+          </w:tcPr>
+          <w:p>
+            <w:pPr>
+              <w:pStyle w:val="Textkrper"/>
+            </w:pPr>
+            <w:r>
+              <w:t>GEGEBEN SEI</w:t>
+            </w:r>
+          </w:p>
+        </w:tc>
+        <w:tc>
+          <w:tcPr>
+            <w:tcW w:w="3304" w:type="dxa"/>
+          </w:tcPr>
+          <w:p>
+            <w:pPr>
+              <w:pStyle w:val="Textkrper"/>
+              <w:cnfStyle w:val="100000000000" w:firstRow="1" w:lastRow="0" w:firstColumn="0" w:lastColumn="0" w:oddVBand="0" w:evenVBand="0" w:oddHBand="0" w:evenHBand="0" w:firstRowFirstColumn="0" w:firstRowLastColumn="0" w:lastRowFirstColumn="0" w:lastRowLastColumn="0"/>
+            </w:pPr>
+            <w:r>
+              <w:t>WENN</w:t>
+            </w:r>
+          </w:p>
+        </w:tc>
+        <w:tc>
+          <w:tcPr>
+            <w:tcW w:w="3304" w:type="dxa"/>
+          </w:tcPr>
+          <w:p>
+            <w:pPr>
+              <w:pStyle w:val="Textkrper"/>
+              <w:cnfStyle w:val="100000000000" w:firstRow="1" w:lastRow="0" w:firstColumn="0" w:lastColumn="0" w:oddVBand="0" w:evenVBand="0" w:oddHBand="0" w:evenHBand="0" w:firstRowFirstColumn="0" w:firstRowLastColumn="0" w:lastRowFirstColumn="0" w:lastRowLastColumn="0"/>
+            </w:pPr>
+            <w:r>
+              <w:t>DANN</w:t>
+            </w:r>
+          </w:p>
+        </w:tc>
+      </w:tr>
+      <w:tr>
+        <w:tc>
+          <w:tcPr>
+            <w:cnfStyle w:val="001000000000" w:firstRow="0" w:lastRow="0" w:firstColumn="1" w:lastColumn="0" w:oddVBand="0" w:evenVBand="0" w:oddHBand="0" w:evenHBand="0" w:firstRowFirstColumn="0" w:firstRowLastColumn="0" w:lastRowFirstColumn="0" w:lastRowLastColumn="0"/>
+            <w:tcW w:w="3304" w:type="dxa"/>
+          </w:tcPr>
+          <w:p>
+            <w:pPr>
+              <w:pStyle w:val="Textkrper"/>
+              <w:rPr>
+                <w:b w:val="0"/>
+              </w:rPr>
+            </w:pPr>
+            <w:r>
+              <w:rPr>
+                <w:b w:val="0"/>
+              </w:rPr>
+              <w:t>Ich als Verkäufer eine neue Bestellung habe</w:t>
+            </w:r>
+          </w:p>
+        </w:tc>
+        <w:tc>
+          <w:tcPr>
+            <w:tcW w:w="3304" w:type="dxa"/>
+          </w:tcPr>
+          <w:p>
+            <w:pPr>
+              <w:pStyle w:val="Textkrper"/>
+              <w:cnfStyle w:val="000000000000" w:firstRow="0" w:lastRow="0" w:firstColumn="0" w:lastColumn="0" w:oddVBand="0" w:evenVBand="0" w:oddHBand="0" w:evenHBand="0" w:firstRowFirstColumn="0" w:firstRowLastColumn="0" w:lastRowFirstColumn="0" w:lastRowLastColumn="0"/>
+            </w:pPr>
+            <w:r>
+              <w:t>ich eine neue Bestellung erfasse</w:t>
+            </w:r>
+          </w:p>
+        </w:tc>
+        <w:tc>
+          <w:tcPr>
+            <w:tcW w:w="3304" w:type="dxa"/>
+          </w:tcPr>
+          <w:p>
+            <w:pPr>
+              <w:pStyle w:val="Textkrper"/>
+              <w:cnfStyle w:val="000000000000" w:firstRow="0" w:lastRow="0" w:firstColumn="0" w:lastColumn="0" w:oddVBand="0" w:evenVBand="0" w:oddHBand="0" w:evenHBand="0" w:firstRowFirstColumn="0" w:firstRowLastColumn="0" w:lastRowFirstColumn="0" w:lastRowLastColumn="0"/>
+            </w:pPr>
+            <w:r>
+              <w:t>wird diese Bestellung in der Datenbank erfasst</w:t>
+            </w:r>
+          </w:p>
+        </w:tc>
+      </w:tr>
+      <w:tr>
+        <w:tc>
+          <w:tcPr>
+            <w:cnfStyle w:val="001000000000" w:firstRow="0" w:lastRow="0" w:firstColumn="1" w:lastColumn="0" w:oddVBand="0" w:evenVBand="0" w:oddHBand="0" w:evenHBand="0" w:firstRowFirstColumn="0" w:firstRowLastColumn="0" w:lastRowFirstColumn="0" w:lastRowLastColumn="0"/>
+            <w:tcW w:w="3304" w:type="dxa"/>
+          </w:tcPr>
+          <w:p>
+            <w:pPr>
+              <w:pStyle w:val="Textkrper"/>
+              <w:rPr>
+                <w:b w:val="0"/>
+              </w:rPr>
+            </w:pPr>
+            <w:r>
+              <w:rPr>
+                <w:b w:val="0"/>
+              </w:rPr>
+              <w:t>Ich als Verkäufer eine neue Bestellung habe</w:t>
+            </w:r>
+          </w:p>
+        </w:tc>
+        <w:tc>
+          <w:tcPr>
+            <w:tcW w:w="3304" w:type="dxa"/>
+          </w:tcPr>
+          <w:p>
+            <w:pPr>
+              <w:cnfStyle w:val="000000000000" w:firstRow="0" w:lastRow="0" w:firstColumn="0" w:lastColumn="0" w:oddVBand="0" w:evenVBand="0" w:oddHBand="0" w:evenHBand="0" w:firstRowFirstColumn="0" w:firstRowLastColumn="0" w:lastRowFirstColumn="0" w:lastRowLastColumn="0"/>
+            </w:pPr>
+            <w:r>
+              <w:t>ich eine neue Bestellung mit ein</w:t>
+            </w:r>
+            <w:r>
+              <w:t>er Email ohne @-Zeichen erfasse</w:t>
+            </w:r>
+          </w:p>
+        </w:tc>
+        <w:tc>
+          <w:tcPr>
+            <w:tcW w:w="3304" w:type="dxa"/>
+          </w:tcPr>
+          <w:p>
+            <w:pPr>
+              <w:pStyle w:val="Textkrper"/>
+              <w:cnfStyle w:val="000000000000" w:firstRow="0" w:lastRow="0" w:firstColumn="0" w:lastColumn="0" w:oddVBand="0" w:evenVBand="0" w:oddHBand="0" w:evenHBand="0" w:firstRowFirstColumn="0" w:firstRowLastColumn="0" w:lastRowFirstColumn="0" w:lastRowLastColumn="0"/>
+            </w:pPr>
+            <w:r>
+              <w:t>erscheint beim Abschicken ein Fehler, der mich darauf hinweist und die Daten werden nicht in der Datenbank gespeichert</w:t>
+            </w:r>
+          </w:p>
+        </w:tc>
+      </w:tr>
+      <w:tr>
+        <w:tc>
+          <w:tcPr>
+            <w:cnfStyle w:val="001000000000" w:firstRow="0" w:lastRow="0" w:firstColumn="1" w:lastColumn="0" w:oddVBand="0" w:evenVBand="0" w:oddHBand="0" w:evenHBand="0" w:firstRowFirstColumn="0" w:firstRowLastColumn="0" w:lastRowFirstColumn="0" w:lastRowLastColumn="0"/>
+            <w:tcW w:w="3304" w:type="dxa"/>
+          </w:tcPr>
+          <w:p>
+            <w:pPr>
+              <w:pStyle w:val="Textkrper"/>
+              <w:rPr>
+                <w:b w:val="0"/>
+              </w:rPr>
+            </w:pPr>
+            <w:r>
+              <w:rPr>
+                <w:b w:val="0"/>
+              </w:rPr>
+              <w:t>Ich als Verkäufer eine neue Bestellung habe</w:t>
+            </w:r>
+          </w:p>
+        </w:tc>
+        <w:tc>
+          <w:tcPr>
+            <w:tcW w:w="3304" w:type="dxa"/>
+          </w:tcPr>
+          <w:p>
+            <w:pPr>
+              <w:pStyle w:val="Textkrper"/>
+              <w:cnfStyle w:val="000000000000" w:firstRow="0" w:lastRow="0" w:firstColumn="0" w:lastColumn="0" w:oddVBand="0" w:evenVBand="0" w:oddHBand="0" w:evenHBand="0" w:firstRowFirstColumn="0" w:firstRowLastColumn="0" w:lastRowFirstColumn="0" w:lastRowLastColumn="0"/>
+            </w:pPr>
+            <w:r>
+              <w:t>ich alle Felder leer lasse</w:t>
+            </w:r>
+          </w:p>
+        </w:tc>
+        <w:tc>
+          <w:tcPr>
+            <w:tcW w:w="3304" w:type="dxa"/>
+          </w:tcPr>
+          <w:p>
+            <w:pPr>
+              <w:pStyle w:val="Textkrper"/>
+              <w:cnfStyle w:val="000000000000" w:firstRow="0" w:lastRow="0" w:firstColumn="0" w:lastColumn="0" w:oddVBand="0" w:evenVBand="0" w:oddHBand="0" w:evenHBand="0" w:firstRowFirstColumn="0" w:firstRowLastColumn="0" w:lastRowFirstColumn="0" w:lastRowLastColumn="0"/>
+            </w:pPr>
+            <w:r>
+              <w:t>erscheint beim Abschicken ein Fehler, der mich darauf hinweist und die Daten werden nicht in der Datenbank gespeichert</w:t>
+            </w:r>
+          </w:p>
+        </w:tc>
+      </w:tr>
+      <w:tr>
+        <w:tc>
+          <w:tcPr>
+            <w:cnfStyle w:val="001000000000" w:firstRow="0" w:lastRow="0" w:firstColumn="1" w:lastColumn="0" w:oddVBand="0" w:evenVBand="0" w:oddHBand="0" w:evenHBand="0" w:firstRowFirstColumn="0" w:firstRowLastColumn="0" w:lastRowFirstColumn="0" w:lastRowLastColumn="0"/>
+            <w:tcW w:w="3304" w:type="dxa"/>
+          </w:tcPr>
+          <w:p>
+            <w:pPr>
+              <w:rPr>
+                <w:b w:val="0"/>
+              </w:rPr>
+            </w:pPr>
+            <w:r>
+              <w:rPr>
+                <w:b w:val="0"/>
+              </w:rPr>
+              <w:t xml:space="preserve">Ich als Verkäufer eine Änderung habe </w:t>
+            </w:r>
+          </w:p>
+          <w:p>
+            <w:pPr>
+              <w:pStyle w:val="Textkrper"/>
+              <w:rPr>
+                <w:b w:val="0"/>
+              </w:rPr>
+            </w:pPr>
+          </w:p>
+        </w:tc>
+        <w:tc>
+          <w:tcPr>
+            <w:tcW w:w="3304" w:type="dxa"/>
+          </w:tcPr>
+          <w:p>
+            <w:pPr>
+              <w:pStyle w:val="Textkrper"/>
+              <w:cnfStyle w:val="000000000000" w:firstRow="0" w:lastRow="0" w:firstColumn="0" w:lastColumn="0" w:oddVBand="0" w:evenVBand="0" w:oddHBand="0" w:evenHBand="0" w:firstRowFirstColumn="0" w:firstRowLastColumn="0" w:lastRowFirstColumn="0" w:lastRowLastColumn="0"/>
+            </w:pPr>
+            <w:r>
+              <w:t>ich eine Bestellung mutiere</w:t>
+            </w:r>
+          </w:p>
+        </w:tc>
+        <w:tc>
+          <w:tcPr>
+            <w:tcW w:w="3304" w:type="dxa"/>
+          </w:tcPr>
+          <w:p>
+            <w:pPr>
+              <w:cnfStyle w:val="000000000000" w:firstRow="0" w:lastRow="0" w:firstColumn="0" w:lastColumn="0" w:oddVBand="0" w:evenVBand="0" w:oddHBand="0" w:evenHBand="0" w:firstRowFirstColumn="0" w:firstRowLastColumn="0" w:lastRowFirstColumn="0" w:lastRowLastColumn="0"/>
+            </w:pPr>
+            <w:r>
+              <w:t>werden die alten Infos mit den neuen</w:t>
+            </w:r>
+            <w:r>
+              <w:t xml:space="preserve"> in der Datenbank überschrieben</w:t>
+            </w:r>
+          </w:p>
+        </w:tc>
+      </w:tr>
+      <w:tr>
+        <w:tc>
+          <w:tcPr>
+            <w:cnfStyle w:val="001000000000" w:firstRow="0" w:lastRow="0" w:firstColumn="1" w:lastColumn="0" w:oddVBand="0" w:evenVBand="0" w:oddHBand="0" w:evenHBand="0" w:firstRowFirstColumn="0" w:firstRowLastColumn="0" w:lastRowFirstColumn="0" w:lastRowLastColumn="0"/>
+            <w:tcW w:w="3304" w:type="dxa"/>
+          </w:tcPr>
+          <w:p>
+            <w:pPr>
+              <w:rPr>
+                <w:b w:val="0"/>
+              </w:rPr>
+            </w:pPr>
+            <w:r>
+              <w:rPr>
+                <w:b w:val="0"/>
+              </w:rPr>
+              <w:t xml:space="preserve">Ich als Verkäufer eine Änderung habe </w:t>
+            </w:r>
+          </w:p>
+          <w:p>
+            <w:pPr>
+              <w:pStyle w:val="Textkrper"/>
+              <w:rPr>
+                <w:b w:val="0"/>
+              </w:rPr>
+            </w:pPr>
+          </w:p>
+        </w:tc>
+        <w:tc>
+          <w:tcPr>
+            <w:tcW w:w="3304" w:type="dxa"/>
+          </w:tcPr>
+          <w:p>
+            <w:pPr>
+              <w:pStyle w:val="Textkrper"/>
+              <w:cnfStyle w:val="000000000000" w:firstRow="0" w:lastRow="0" w:firstColumn="0" w:lastColumn="0" w:oddVBand="0" w:evenVBand="0" w:oddHBand="0" w:evenHBand="0" w:firstRowFirstColumn="0" w:firstRowLastColumn="0" w:lastRowFirstColumn="0" w:lastRowLastColumn="0"/>
+            </w:pPr>
+            <w:r>
+              <w:t>ich eine Bestellung mutiere und dabei eine E-Mail ohne @-Zeichen eingebe</w:t>
+            </w:r>
+          </w:p>
+        </w:tc>
+        <w:tc>
+          <w:tcPr>
+            <w:tcW w:w="3304" w:type="dxa"/>
+          </w:tcPr>
+          <w:p>
+            <w:pPr>
+              <w:pStyle w:val="Textkrper"/>
+              <w:cnfStyle w:val="000000000000" w:firstRow="0" w:lastRow="0" w:firstColumn="0" w:lastColumn="0" w:oddVBand="0" w:evenVBand="0" w:oddHBand="0" w:evenHBand="0" w:firstRowFirstColumn="0" w:firstRowLastColumn="0" w:lastRowFirstColumn="0" w:lastRowLastColumn="0"/>
+            </w:pPr>
+            <w:r>
+              <w:t>erscheint beim Abschicken ein Fehler, der mich darauf hinweist und die Daten werden nicht in der Datenbank gespeichert</w:t>
+            </w:r>
+          </w:p>
+        </w:tc>
+      </w:tr>
+      <w:tr>
+        <w:tc>
+          <w:tcPr>
+            <w:cnfStyle w:val="001000000000" w:firstRow="0" w:lastRow="0" w:firstColumn="1" w:lastColumn="0" w:oddVBand="0" w:evenVBand="0" w:oddHBand="0" w:evenHBand="0" w:firstRowFirstColumn="0" w:firstRowLastColumn="0" w:lastRowFirstColumn="0" w:lastRowLastColumn="0"/>
+            <w:tcW w:w="3304" w:type="dxa"/>
+          </w:tcPr>
+          <w:p>
+            <w:pPr>
+              <w:rPr>
+                <w:b w:val="0"/>
+              </w:rPr>
+            </w:pPr>
+            <w:r>
+              <w:rPr>
+                <w:b w:val="0"/>
+              </w:rPr>
+              <w:t xml:space="preserve">Ich als Verkäufer eine Änderung habe </w:t>
+            </w:r>
+          </w:p>
+          <w:p>
+            <w:pPr>
+              <w:pStyle w:val="Textkrper"/>
+              <w:rPr>
+                <w:b w:val="0"/>
+              </w:rPr>
+            </w:pPr>
+          </w:p>
+        </w:tc>
+        <w:tc>
+          <w:tcPr>
+            <w:tcW w:w="3304" w:type="dxa"/>
+          </w:tcPr>
+          <w:p>
+            <w:pPr>
+              <w:pStyle w:val="Textkrper"/>
+              <w:cnfStyle w:val="000000000000" w:firstRow="0" w:lastRow="0" w:firstColumn="0" w:lastColumn="0" w:oddVBand="0" w:evenVBand="0" w:oddHBand="0" w:evenHBand="0" w:firstRowFirstColumn="0" w:firstRowLastColumn="0" w:lastRowFirstColumn="0" w:lastRowLastColumn="0"/>
+            </w:pPr>
+            <w:r>
+              <w:t>ich die Telefonnummer lösche</w:t>
+            </w:r>
+          </w:p>
+        </w:tc>
+        <w:tc>
+          <w:tcPr>
+            <w:tcW w:w="3304" w:type="dxa"/>
+          </w:tcPr>
+          <w:p>
+            <w:pPr>
+              <w:pStyle w:val="Textkrper"/>
+              <w:cnfStyle w:val="000000000000" w:firstRow="0" w:lastRow="0" w:firstColumn="0" w:lastColumn="0" w:oddVBand="0" w:evenVBand="0" w:oddHBand="0" w:evenHBand="0" w:firstRowFirstColumn="0" w:firstRowLastColumn="0" w:lastRowFirstColumn="0" w:lastRowLastColumn="0"/>
+            </w:pPr>
+            <w:r>
+              <w:t>werden die alten Infos mit den neuen in der Datenbank überschrieben</w:t>
+            </w:r>
+          </w:p>
+        </w:tc>
+      </w:tr>
+      <w:tr>
+        <w:tc>
+          <w:tcPr>
+            <w:cnfStyle w:val="001000000000" w:firstRow="0" w:lastRow="0" w:firstColumn="1" w:lastColumn="0" w:oddVBand="0" w:evenVBand="0" w:oddHBand="0" w:evenHBand="0" w:firstRowFirstColumn="0" w:firstRowLastColumn="0" w:lastRowFirstColumn="0" w:lastRowLastColumn="0"/>
+            <w:tcW w:w="3304" w:type="dxa"/>
+          </w:tcPr>
+          <w:p>
+            <w:pPr>
+              <w:pStyle w:val="Textkrper"/>
+              <w:rPr>
+                <w:b w:val="0"/>
+              </w:rPr>
+            </w:pPr>
+            <w:r>
+              <w:rPr>
+                <w:b w:val="0"/>
+              </w:rPr>
+              <w:t>Ich als Verkäufer eine Änderung habe</w:t>
+            </w:r>
+          </w:p>
+        </w:tc>
+        <w:tc>
+          <w:tcPr>
+            <w:tcW w:w="3304" w:type="dxa"/>
+          </w:tcPr>
+          <w:p>
+            <w:pPr>
+              <w:pStyle w:val="Textkrper"/>
+              <w:cnfStyle w:val="000000000000" w:firstRow="0" w:lastRow="0" w:firstColumn="0" w:lastColumn="0" w:oddVBand="0" w:evenVBand="0" w:oddHBand="0" w:evenHBand="0" w:firstRowFirstColumn="0" w:firstRowLastColumn="0" w:lastRowFirstColumn="0" w:lastRowLastColumn="0"/>
+            </w:pPr>
+            <w:r>
+              <w:t>ich den Namen lösche</w:t>
+            </w:r>
+          </w:p>
+        </w:tc>
+        <w:tc>
+          <w:tcPr>
+            <w:tcW w:w="3304" w:type="dxa"/>
+          </w:tcPr>
+          <w:p>
+            <w:pPr>
+              <w:pStyle w:val="Textkrper"/>
+              <w:cnfStyle w:val="000000000000" w:firstRow="0" w:lastRow="0" w:firstColumn="0" w:lastColumn="0" w:oddVBand="0" w:evenVBand="0" w:oddHBand="0" w:evenHBand="0" w:firstRowFirstColumn="0" w:firstRowLastColumn="0" w:lastRowFirstColumn="0" w:lastRowLastColumn="0"/>
+            </w:pPr>
+            <w:r>
+              <w:t>erscheint beim Abschicken ein Fehler, der mich darauf hinweist und die Daten werden nicht in der Datenbank gespeichert</w:t>
+            </w:r>
+          </w:p>
+        </w:tc>
+      </w:tr>
+      <w:tr>
+        <w:tc>
+          <w:tcPr>
+            <w:cnfStyle w:val="001000000000" w:firstRow="0" w:lastRow="0" w:firstColumn="1" w:lastColumn="0" w:oddVBand="0" w:evenVBand="0" w:oddHBand="0" w:evenHBand="0" w:firstRowFirstColumn="0" w:firstRowLastColumn="0" w:lastRowFirstColumn="0" w:lastRowLastColumn="0"/>
+            <w:tcW w:w="3304" w:type="dxa"/>
+          </w:tcPr>
+          <w:p>
+            <w:pPr>
+              <w:rPr>
+                <w:b w:val="0"/>
+              </w:rPr>
+            </w:pPr>
+            <w:r>
+              <w:rPr>
+                <w:b w:val="0"/>
+              </w:rPr>
+              <w:t>Ich als Verkäufer möchte unbezahlte Bestellungen</w:t>
+            </w:r>
+            <w:r>
+              <w:rPr>
+                <w:b w:val="0"/>
+              </w:rPr>
+              <w:t xml:space="preserve"> erfahren</w:t>
+            </w:r>
+          </w:p>
+        </w:tc>
+        <w:tc>
+          <w:tcPr>
+            <w:tcW w:w="3304" w:type="dxa"/>
+          </w:tcPr>
+          <w:p>
+            <w:pPr>
+              <w:cnfStyle w:val="000000000000" w:firstRow="0" w:lastRow="0" w:firstColumn="0" w:lastColumn="0" w:oddVBand="0" w:evenVBand="0" w:oddHBand="0" w:evenHBand="0" w:firstRowFirstColumn="0" w:firstRowLastColumn="0" w:lastRowFirstColumn="0" w:lastRowLastColumn="0"/>
+            </w:pPr>
+            <w:r>
+              <w:t>ich die view für offene Bezahlungen öffne</w:t>
+            </w:r>
+          </w:p>
+          <w:p>
+            <w:pPr>
+              <w:pStyle w:val="Textkrper"/>
+              <w:cnfStyle w:val="000000000000" w:firstRow="0" w:lastRow="0" w:firstColumn="0" w:lastColumn="0" w:oddVBand="0" w:evenVBand="0" w:oddHBand="0" w:evenHBand="0" w:firstRowFirstColumn="0" w:firstRowLastColumn="0" w:lastRowFirstColumn="0" w:lastRowLastColumn="0"/>
+            </w:pPr>
+          </w:p>
+        </w:tc>
+        <w:tc>
+          <w:tcPr>
+            <w:tcW w:w="3304" w:type="dxa"/>
+          </w:tcPr>
+          <w:p>
+            <w:pPr>
+              <w:pStyle w:val="Textkrper"/>
+              <w:cnfStyle w:val="000000000000" w:firstRow="0" w:lastRow="0" w:firstColumn="0" w:lastColumn="0" w:oddVBand="0" w:evenVBand="0" w:oddHBand="0" w:evenHBand="0" w:firstRowFirstColumn="0" w:firstRowLastColumn="0" w:lastRowFirstColumn="0" w:lastRowLastColumn="0"/>
+            </w:pPr>
+            <w:r>
+              <w:t>werden alle offene Bezahlungen angezeigt</w:t>
+            </w:r>
+          </w:p>
+        </w:tc>
+      </w:tr>
+      <w:tr>
+        <w:tc>
+          <w:tcPr>
+            <w:cnfStyle w:val="001000000000" w:firstRow="0" w:lastRow="0" w:firstColumn="1" w:lastColumn="0" w:oddVBand="0" w:evenVBand="0" w:oddHBand="0" w:evenHBand="0" w:firstRowFirstColumn="0" w:firstRowLastColumn="0" w:lastRowFirstColumn="0" w:lastRowLastColumn="0"/>
+            <w:tcW w:w="3304" w:type="dxa"/>
+          </w:tcPr>
+          <w:p>
+            <w:pPr>
+              <w:rPr>
+                <w:b w:val="0"/>
+              </w:rPr>
+            </w:pPr>
+            <w:r>
+              <w:rPr>
+                <w:b w:val="0"/>
+              </w:rPr>
+              <w:t xml:space="preserve">Ich als Verkäufer möchte die älteste unbezahlte </w:t>
+            </w:r>
+            <w:r>
+              <w:rPr>
+                <w:b w:val="0"/>
+              </w:rPr>
+              <w:t>Bestellung erfahren</w:t>
+            </w:r>
+          </w:p>
+        </w:tc>
+        <w:tc>
+          <w:tcPr>
+            <w:tcW w:w="3304" w:type="dxa"/>
+          </w:tcPr>
+          <w:p>
+            <w:pPr>
+              <w:pStyle w:val="Textkrper"/>
+              <w:cnfStyle w:val="000000000000" w:firstRow="0" w:lastRow="0" w:firstColumn="0" w:lastColumn="0" w:oddVBand="0" w:evenVBand="0" w:oddHBand="0" w:evenHBand="0" w:firstRowFirstColumn="0" w:firstRowLastColumn="0" w:lastRowFirstColumn="0" w:lastRowLastColumn="0"/>
+            </w:pPr>
+            <w:r>
+              <w:t>ich die view für offene Bezahlungen öffne</w:t>
+            </w:r>
+          </w:p>
+        </w:tc>
+        <w:tc>
+          <w:tcPr>
+            <w:tcW w:w="3304" w:type="dxa"/>
+          </w:tcPr>
+          <w:p>
+            <w:pPr>
+              <w:cnfStyle w:val="000000000000" w:firstRow="0" w:lastRow="0" w:firstColumn="0" w:lastColumn="0" w:oddVBand="0" w:evenVBand="0" w:oddHBand="0" w:evenHBand="0" w:firstRowFirstColumn="0" w:firstRowLastColumn="0" w:lastRowFirstColumn="0" w:lastRowLastColumn="0"/>
+            </w:pPr>
+            <w:r>
+              <w:t>wird die älteste zuoberst angezeigt</w:t>
+            </w:r>
+          </w:p>
+          <w:p>
+            <w:pPr>
+              <w:pStyle w:val="Textkrper"/>
+              <w:cnfStyle w:val="000000000000" w:firstRow="0" w:lastRow="0" w:firstColumn="0" w:lastColumn="0" w:oddVBand="0" w:evenVBand="0" w:oddHBand="0" w:evenHBand="0" w:firstRowFirstColumn="0" w:firstRowLastColumn="0" w:lastRowFirstColumn="0" w:lastRowLastColumn="0"/>
+            </w:pPr>
+          </w:p>
+        </w:tc>
+      </w:tr>
+      <w:tr>
+        <w:tc>
+          <w:tcPr>
+            <w:cnfStyle w:val="001000000000" w:firstRow="0" w:lastRow="0" w:firstColumn="1" w:lastColumn="0" w:oddVBand="0" w:evenVBand="0" w:oddHBand="0" w:evenHBand="0" w:firstRowFirstColumn="0" w:firstRowLastColumn="0" w:lastRowFirstColumn="0" w:lastRowLastColumn="0"/>
+            <w:tcW w:w="3304" w:type="dxa"/>
+          </w:tcPr>
+          <w:p>
+            <w:pPr>
+              <w:rPr>
+                <w:b w:val="0"/>
+              </w:rPr>
+            </w:pPr>
+            <w:r>
+              <w:rPr>
+                <w:b w:val="0"/>
+              </w:rPr>
+              <w:t>Ich als Verkäufer möchte unbezahlte Bestellungen erfahren</w:t>
+            </w:r>
+          </w:p>
+        </w:tc>
+        <w:tc>
+          <w:tcPr>
+            <w:tcW w:w="3304" w:type="dxa"/>
+          </w:tcPr>
+          <w:p>
+            <w:pPr>
+              <w:pStyle w:val="Textkrper"/>
+              <w:cnfStyle w:val="000000000000" w:firstRow="0" w:lastRow="0" w:firstColumn="0" w:lastColumn="0" w:oddVBand="0" w:evenVBand="0" w:oddHBand="0" w:evenHBand="0" w:firstRowFirstColumn="0" w:firstRowLastColumn="0" w:lastRowFirstColumn="0" w:lastRowLastColumn="0"/>
+            </w:pPr>
+            <w:r>
+              <w:t>eine Zahlungsfrist abgelaufen ist</w:t>
+            </w:r>
+          </w:p>
+        </w:tc>
+        <w:tc>
+          <w:tcPr>
+            <w:tcW w:w="3304" w:type="dxa"/>
+          </w:tcPr>
+          <w:p>
+            <w:pPr>
+              <w:cnfStyle w:val="000000000000" w:firstRow="0" w:lastRow="0" w:firstColumn="0" w:lastColumn="0" w:oddVBand="0" w:evenVBand="0" w:oddHBand="0" w:evenHBand="0" w:firstRowFirstColumn="0" w:firstRowLastColumn="0" w:lastRowFirstColumn="0" w:lastRowLastColumn="0"/>
+            </w:pPr>
+            <w:r>
+              <w:t>wird dies mir mit diesem Icon "</w:t>
+            </w:r>
+            <w:r>
+              <w:rPr>
+                <w:rFonts w:ascii="Segoe UI Emoji" w:hAnsi="Segoe UI Emoji" w:cs="Segoe UI Emoji"/>
+              </w:rPr>
+              <w:t>⌛</w:t>
+            </w:r>
+            <w:r>
+              <w:t>" symbolisiert</w:t>
+            </w:r>
+          </w:p>
+        </w:tc>
+      </w:tr>
+    </w:tbl>
+    <w:p>
+      <w:pPr>
+        <w:pStyle w:val="Textkrper"/>
+      </w:pPr>
     </w:p>
     <w:p>
       <w:pPr>
         <w:pStyle w:val="berschrift1"/>
       </w:pPr>
-      <w:bookmarkStart w:id="29" w:name="_Toc6232545"/>
+      <w:bookmarkStart w:id="28" w:name="_Toc6232545"/>
       <w:r>
         <w:lastRenderedPageBreak/>
         <w:t>Roadmap</w:t>
       </w:r>
-      <w:bookmarkEnd w:id="29"/>
+      <w:bookmarkEnd w:id="28"/>
+    </w:p>
+    <w:tbl>
+      <w:tblPr>
+        <w:tblStyle w:val="EinfacheTabelle5"/>
+        <w:tblW w:w="0" w:type="auto"/>
+        <w:tblLook w:val="04A0" w:firstRow="1" w:lastRow="0" w:firstColumn="1" w:lastColumn="0" w:noHBand="0" w:noVBand="1"/>
+      </w:tblPr>
+      <w:tblGrid>
+        <w:gridCol w:w="2268"/>
+        <w:gridCol w:w="2694"/>
+        <w:gridCol w:w="2480"/>
+        <w:gridCol w:w="2480"/>
+      </w:tblGrid>
+      <w:tr>
+        <w:trPr>
+          <w:cnfStyle w:val="100000000000" w:firstRow="1" w:lastRow="0" w:firstColumn="0" w:lastColumn="0" w:oddVBand="0" w:evenVBand="0" w:oddHBand="0" w:evenHBand="0" w:firstRowFirstColumn="0" w:firstRowLastColumn="0" w:lastRowFirstColumn="0" w:lastRowLastColumn="0"/>
+        </w:trPr>
+        <w:tc>
+          <w:tcPr>
+            <w:cnfStyle w:val="001000000100" w:firstRow="0" w:lastRow="0" w:firstColumn="1" w:lastColumn="0" w:oddVBand="0" w:evenVBand="0" w:oddHBand="0" w:evenHBand="0" w:firstRowFirstColumn="1" w:firstRowLastColumn="0" w:lastRowFirstColumn="0" w:lastRowLastColumn="0"/>
+            <w:tcW w:w="2268" w:type="dxa"/>
+          </w:tcPr>
+          <w:p>
+            <w:pPr>
+              <w:pStyle w:val="Textkrper"/>
+              <w:rPr>
+                <w:sz w:val="20"/>
+              </w:rPr>
+            </w:pPr>
+          </w:p>
+        </w:tc>
+        <w:tc>
+          <w:tcPr>
+            <w:tcW w:w="2694" w:type="dxa"/>
+          </w:tcPr>
+          <w:p>
+            <w:pPr>
+              <w:pStyle w:val="Textkrper"/>
+              <w:cnfStyle w:val="100000000000" w:firstRow="1" w:lastRow="0" w:firstColumn="0" w:lastColumn="0" w:oddVBand="0" w:evenVBand="0" w:oddHBand="0" w:evenHBand="0" w:firstRowFirstColumn="0" w:firstRowLastColumn="0" w:lastRowFirstColumn="0" w:lastRowLastColumn="0"/>
+              <w:rPr>
+                <w:sz w:val="20"/>
+              </w:rPr>
+            </w:pPr>
+            <w:r>
+              <w:rPr>
+                <w:sz w:val="20"/>
+              </w:rPr>
+              <w:t>Montag, 15.04.2019</w:t>
+            </w:r>
+          </w:p>
+        </w:tc>
+        <w:tc>
+          <w:tcPr>
+            <w:tcW w:w="2480" w:type="dxa"/>
+          </w:tcPr>
+          <w:p>
+            <w:pPr>
+              <w:pStyle w:val="Textkrper"/>
+              <w:cnfStyle w:val="100000000000" w:firstRow="1" w:lastRow="0" w:firstColumn="0" w:lastColumn="0" w:oddVBand="0" w:evenVBand="0" w:oddHBand="0" w:evenHBand="0" w:firstRowFirstColumn="0" w:firstRowLastColumn="0" w:lastRowFirstColumn="0" w:lastRowLastColumn="0"/>
+              <w:rPr>
+                <w:sz w:val="20"/>
+              </w:rPr>
+            </w:pPr>
+            <w:r>
+              <w:rPr>
+                <w:sz w:val="20"/>
+              </w:rPr>
+              <w:t>Dienstag, 16.04.2019</w:t>
+            </w:r>
+          </w:p>
+        </w:tc>
+        <w:tc>
+          <w:tcPr>
+            <w:tcW w:w="2480" w:type="dxa"/>
+          </w:tcPr>
+          <w:p>
+            <w:pPr>
+              <w:pStyle w:val="Textkrper"/>
+              <w:cnfStyle w:val="100000000000" w:firstRow="1" w:lastRow="0" w:firstColumn="0" w:lastColumn="0" w:oddVBand="0" w:evenVBand="0" w:oddHBand="0" w:evenHBand="0" w:firstRowFirstColumn="0" w:firstRowLastColumn="0" w:lastRowFirstColumn="0" w:lastRowLastColumn="0"/>
+              <w:rPr>
+                <w:sz w:val="20"/>
+              </w:rPr>
+            </w:pPr>
+            <w:r>
+              <w:rPr>
+                <w:sz w:val="20"/>
+              </w:rPr>
+              <w:t>Mittwoch, 17.04.2019</w:t>
+            </w:r>
+          </w:p>
+        </w:tc>
+      </w:tr>
+      <w:tr>
+        <w:trPr>
+          <w:cnfStyle w:val="000000100000" w:firstRow="0" w:lastRow="0" w:firstColumn="0" w:lastColumn="0" w:oddVBand="0" w:evenVBand="0" w:oddHBand="1" w:evenHBand="0" w:firstRowFirstColumn="0" w:firstRowLastColumn="0" w:lastRowFirstColumn="0" w:lastRowLastColumn="0"/>
+        </w:trPr>
+        <w:tc>
+          <w:tcPr>
+            <w:cnfStyle w:val="001000000000" w:firstRow="0" w:lastRow="0" w:firstColumn="1" w:lastColumn="0" w:oddVBand="0" w:evenVBand="0" w:oddHBand="0" w:evenHBand="0" w:firstRowFirstColumn="0" w:firstRowLastColumn="0" w:lastRowFirstColumn="0" w:lastRowLastColumn="0"/>
+            <w:tcW w:w="2268" w:type="dxa"/>
+          </w:tcPr>
+          <w:p>
+            <w:pPr>
+              <w:pStyle w:val="Textkrper"/>
+              <w:rPr>
+                <w:sz w:val="20"/>
+              </w:rPr>
+            </w:pPr>
+            <w:r>
+              <w:rPr>
+                <w:sz w:val="20"/>
+              </w:rPr>
+              <w:t>8:30-10:20</w:t>
+            </w:r>
+          </w:p>
+        </w:tc>
+        <w:tc>
+          <w:tcPr>
+            <w:tcW w:w="2694" w:type="dxa"/>
+          </w:tcPr>
+          <w:p>
+            <w:pPr>
+              <w:pStyle w:val="Textkrper"/>
+              <w:cnfStyle w:val="000000100000" w:firstRow="0" w:lastRow="0" w:firstColumn="0" w:lastColumn="0" w:oddVBand="0" w:evenVBand="0" w:oddHBand="1" w:evenHBand="0" w:firstRowFirstColumn="0" w:firstRowLastColumn="0" w:lastRowFirstColumn="0" w:lastRowLastColumn="0"/>
+              <w:rPr>
+                <w:sz w:val="20"/>
+              </w:rPr>
+            </w:pPr>
+          </w:p>
+        </w:tc>
+        <w:tc>
+          <w:tcPr>
+            <w:tcW w:w="2480" w:type="dxa"/>
+          </w:tcPr>
+          <w:p>
+            <w:pPr>
+              <w:pStyle w:val="Textkrper"/>
+              <w:cnfStyle w:val="000000100000" w:firstRow="0" w:lastRow="0" w:firstColumn="0" w:lastColumn="0" w:oddVBand="0" w:evenVBand="0" w:oddHBand="1" w:evenHBand="0" w:firstRowFirstColumn="0" w:firstRowLastColumn="0" w:lastRowFirstColumn="0" w:lastRowLastColumn="0"/>
+              <w:rPr>
+                <w:sz w:val="20"/>
+              </w:rPr>
+            </w:pPr>
+            <w:r>
+              <w:rPr>
+                <w:sz w:val="20"/>
+              </w:rPr>
+              <w:t>View</w:t>
+            </w:r>
+            <w:r>
+              <w:rPr>
+                <w:sz w:val="20"/>
+              </w:rPr>
+              <w:t>s</w:t>
+            </w:r>
+            <w:bookmarkStart w:id="29" w:name="_GoBack"/>
+            <w:bookmarkEnd w:id="29"/>
+            <w:r>
+              <w:rPr>
+                <w:sz w:val="20"/>
+              </w:rPr>
+              <w:t xml:space="preserve"> erstellen</w:t>
+            </w:r>
+          </w:p>
+        </w:tc>
+        <w:tc>
+          <w:tcPr>
+            <w:tcW w:w="2480" w:type="dxa"/>
+          </w:tcPr>
+          <w:p>
+            <w:pPr>
+              <w:pStyle w:val="Textkrper"/>
+              <w:cnfStyle w:val="000000100000" w:firstRow="0" w:lastRow="0" w:firstColumn="0" w:lastColumn="0" w:oddVBand="0" w:evenVBand="0" w:oddHBand="1" w:evenHBand="0" w:firstRowFirstColumn="0" w:firstRowLastColumn="0" w:lastRowFirstColumn="0" w:lastRowLastColumn="0"/>
+              <w:rPr>
+                <w:sz w:val="20"/>
+              </w:rPr>
+            </w:pPr>
+            <w:r>
+              <w:rPr>
+                <w:sz w:val="20"/>
+              </w:rPr>
+              <w:t>[</w:t>
+            </w:r>
+            <w:r>
+              <w:rPr>
+                <w:sz w:val="20"/>
+              </w:rPr>
+              <w:t>Puffer</w:t>
+            </w:r>
+            <w:r>
+              <w:rPr>
+                <w:sz w:val="20"/>
+              </w:rPr>
+              <w:t>]</w:t>
+            </w:r>
+          </w:p>
+        </w:tc>
+      </w:tr>
+      <w:tr>
+        <w:tc>
+          <w:tcPr>
+            <w:cnfStyle w:val="001000000000" w:firstRow="0" w:lastRow="0" w:firstColumn="1" w:lastColumn="0" w:oddVBand="0" w:evenVBand="0" w:oddHBand="0" w:evenHBand="0" w:firstRowFirstColumn="0" w:firstRowLastColumn="0" w:lastRowFirstColumn="0" w:lastRowLastColumn="0"/>
+            <w:tcW w:w="2268" w:type="dxa"/>
+          </w:tcPr>
+          <w:p>
+            <w:pPr>
+              <w:pStyle w:val="Textkrper"/>
+              <w:rPr>
+                <w:sz w:val="20"/>
+              </w:rPr>
+            </w:pPr>
+            <w:r>
+              <w:rPr>
+                <w:sz w:val="20"/>
+              </w:rPr>
+              <w:t>10:40-12:00</w:t>
+            </w:r>
+          </w:p>
+        </w:tc>
+        <w:tc>
+          <w:tcPr>
+            <w:tcW w:w="2694" w:type="dxa"/>
+          </w:tcPr>
+          <w:p>
+            <w:pPr>
+              <w:pStyle w:val="Textkrper"/>
+              <w:cnfStyle w:val="000000000000" w:firstRow="0" w:lastRow="0" w:firstColumn="0" w:lastColumn="0" w:oddVBand="0" w:evenVBand="0" w:oddHBand="0" w:evenHBand="0" w:firstRowFirstColumn="0" w:firstRowLastColumn="0" w:lastRowFirstColumn="0" w:lastRowLastColumn="0"/>
+              <w:rPr>
+                <w:sz w:val="20"/>
+              </w:rPr>
+            </w:pPr>
+          </w:p>
+        </w:tc>
+        <w:tc>
+          <w:tcPr>
+            <w:tcW w:w="2480" w:type="dxa"/>
+          </w:tcPr>
+          <w:p>
+            <w:pPr>
+              <w:pStyle w:val="Textkrper"/>
+              <w:cnfStyle w:val="000000000000" w:firstRow="0" w:lastRow="0" w:firstColumn="0" w:lastColumn="0" w:oddVBand="0" w:evenVBand="0" w:oddHBand="0" w:evenHBand="0" w:firstRowFirstColumn="0" w:firstRowLastColumn="0" w:lastRowFirstColumn="0" w:lastRowLastColumn="0"/>
+              <w:rPr>
+                <w:sz w:val="20"/>
+              </w:rPr>
+            </w:pPr>
+            <w:r>
+              <w:rPr>
+                <w:sz w:val="20"/>
+              </w:rPr>
+              <w:t>Einträge erstellen</w:t>
+            </w:r>
+          </w:p>
+        </w:tc>
+        <w:tc>
+          <w:tcPr>
+            <w:tcW w:w="2480" w:type="dxa"/>
+          </w:tcPr>
+          <w:p>
+            <w:pPr>
+              <w:pStyle w:val="Textkrper"/>
+              <w:cnfStyle w:val="000000000000" w:firstRow="0" w:lastRow="0" w:firstColumn="0" w:lastColumn="0" w:oddVBand="0" w:evenVBand="0" w:oddHBand="0" w:evenHBand="0" w:firstRowFirstColumn="0" w:firstRowLastColumn="0" w:lastRowFirstColumn="0" w:lastRowLastColumn="0"/>
+              <w:rPr>
+                <w:sz w:val="20"/>
+              </w:rPr>
+            </w:pPr>
+            <w:r>
+              <w:rPr>
+                <w:sz w:val="20"/>
+              </w:rPr>
+              <w:t>Testbericht</w:t>
+            </w:r>
+          </w:p>
+        </w:tc>
+      </w:tr>
+      <w:tr>
+        <w:trPr>
+          <w:cnfStyle w:val="000000100000" w:firstRow="0" w:lastRow="0" w:firstColumn="0" w:lastColumn="0" w:oddVBand="0" w:evenVBand="0" w:oddHBand="1" w:evenHBand="0" w:firstRowFirstColumn="0" w:firstRowLastColumn="0" w:lastRowFirstColumn="0" w:lastRowLastColumn="0"/>
+        </w:trPr>
+        <w:tc>
+          <w:tcPr>
+            <w:cnfStyle w:val="001000000000" w:firstRow="0" w:lastRow="0" w:firstColumn="1" w:lastColumn="0" w:oddVBand="0" w:evenVBand="0" w:oddHBand="0" w:evenHBand="0" w:firstRowFirstColumn="0" w:firstRowLastColumn="0" w:lastRowFirstColumn="0" w:lastRowLastColumn="0"/>
+            <w:tcW w:w="2268" w:type="dxa"/>
+          </w:tcPr>
+          <w:p>
+            <w:pPr>
+              <w:pStyle w:val="Textkrper"/>
+              <w:rPr>
+                <w:sz w:val="20"/>
+              </w:rPr>
+            </w:pPr>
+            <w:r>
+              <w:rPr>
+                <w:sz w:val="20"/>
+              </w:rPr>
+              <w:t>13:00-14:40</w:t>
+            </w:r>
+          </w:p>
+        </w:tc>
+        <w:tc>
+          <w:tcPr>
+            <w:tcW w:w="2694" w:type="dxa"/>
+          </w:tcPr>
+          <w:p>
+            <w:pPr>
+              <w:pStyle w:val="Textkrper"/>
+              <w:cnfStyle w:val="000000100000" w:firstRow="0" w:lastRow="0" w:firstColumn="0" w:lastColumn="0" w:oddVBand="0" w:evenVBand="0" w:oddHBand="1" w:evenHBand="0" w:firstRowFirstColumn="0" w:firstRowLastColumn="0" w:lastRowFirstColumn="0" w:lastRowLastColumn="0"/>
+              <w:rPr>
+                <w:sz w:val="20"/>
+              </w:rPr>
+            </w:pPr>
+          </w:p>
+        </w:tc>
+        <w:tc>
+          <w:tcPr>
+            <w:tcW w:w="2480" w:type="dxa"/>
+          </w:tcPr>
+          <w:p>
+            <w:pPr>
+              <w:pStyle w:val="Textkrper"/>
+              <w:cnfStyle w:val="000000100000" w:firstRow="0" w:lastRow="0" w:firstColumn="0" w:lastColumn="0" w:oddVBand="0" w:evenVBand="0" w:oddHBand="1" w:evenHBand="0" w:firstRowFirstColumn="0" w:firstRowLastColumn="0" w:lastRowFirstColumn="0" w:lastRowLastColumn="0"/>
+              <w:rPr>
+                <w:sz w:val="20"/>
+              </w:rPr>
+            </w:pPr>
+            <w:r>
+              <w:rPr>
+                <w:sz w:val="20"/>
+              </w:rPr>
+              <w:t>Einträge bearbeiten</w:t>
+            </w:r>
+          </w:p>
+        </w:tc>
+        <w:tc>
+          <w:tcPr>
+            <w:tcW w:w="2480" w:type="dxa"/>
+          </w:tcPr>
+          <w:p>
+            <w:pPr>
+              <w:pStyle w:val="Textkrper"/>
+              <w:cnfStyle w:val="000000100000" w:firstRow="0" w:lastRow="0" w:firstColumn="0" w:lastColumn="0" w:oddVBand="0" w:evenVBand="0" w:oddHBand="1" w:evenHBand="0" w:firstRowFirstColumn="0" w:firstRowLastColumn="0" w:lastRowFirstColumn="0" w:lastRowLastColumn="0"/>
+              <w:rPr>
+                <w:sz w:val="20"/>
+              </w:rPr>
+            </w:pPr>
+          </w:p>
+        </w:tc>
+      </w:tr>
+      <w:tr>
+        <w:tc>
+          <w:tcPr>
+            <w:cnfStyle w:val="001000000000" w:firstRow="0" w:lastRow="0" w:firstColumn="1" w:lastColumn="0" w:oddVBand="0" w:evenVBand="0" w:oddHBand="0" w:evenHBand="0" w:firstRowFirstColumn="0" w:firstRowLastColumn="0" w:lastRowFirstColumn="0" w:lastRowLastColumn="0"/>
+            <w:tcW w:w="2268" w:type="dxa"/>
+          </w:tcPr>
+          <w:p>
+            <w:pPr>
+              <w:pStyle w:val="Textkrper"/>
+              <w:rPr>
+                <w:sz w:val="20"/>
+              </w:rPr>
+            </w:pPr>
+            <w:r>
+              <w:rPr>
+                <w:sz w:val="20"/>
+              </w:rPr>
+              <w:t>14:50-16:30</w:t>
+            </w:r>
+          </w:p>
+        </w:tc>
+        <w:tc>
+          <w:tcPr>
+            <w:tcW w:w="2694" w:type="dxa"/>
+          </w:tcPr>
+          <w:p>
+            <w:pPr>
+              <w:pStyle w:val="Textkrper"/>
+              <w:cnfStyle w:val="000000000000" w:firstRow="0" w:lastRow="0" w:firstColumn="0" w:lastColumn="0" w:oddVBand="0" w:evenVBand="0" w:oddHBand="0" w:evenHBand="0" w:firstRowFirstColumn="0" w:firstRowLastColumn="0" w:lastRowFirstColumn="0" w:lastRowLastColumn="0"/>
+              <w:rPr>
+                <w:sz w:val="20"/>
+              </w:rPr>
+            </w:pPr>
+            <w:r>
+              <w:rPr>
+                <w:sz w:val="20"/>
+              </w:rPr>
+              <w:t>Konzeptionierung</w:t>
+            </w:r>
+          </w:p>
+          <w:p>
+            <w:pPr>
+              <w:pStyle w:val="Textkrper"/>
+              <w:cnfStyle w:val="000000000000" w:firstRow="0" w:lastRow="0" w:firstColumn="0" w:lastColumn="0" w:oddVBand="0" w:evenVBand="0" w:oddHBand="0" w:evenHBand="0" w:firstRowFirstColumn="0" w:firstRowLastColumn="0" w:lastRowFirstColumn="0" w:lastRowLastColumn="0"/>
+              <w:rPr>
+                <w:sz w:val="20"/>
+              </w:rPr>
+            </w:pPr>
+            <w:r>
+              <w:rPr>
+                <w:sz w:val="20"/>
+              </w:rPr>
+              <w:t>Datenbank erstellen</w:t>
+            </w:r>
+          </w:p>
+        </w:tc>
+        <w:tc>
+          <w:tcPr>
+            <w:tcW w:w="2480" w:type="dxa"/>
+          </w:tcPr>
+          <w:p>
+            <w:pPr>
+              <w:pStyle w:val="Textkrper"/>
+              <w:cnfStyle w:val="000000000000" w:firstRow="0" w:lastRow="0" w:firstColumn="0" w:lastColumn="0" w:oddVBand="0" w:evenVBand="0" w:oddHBand="0" w:evenHBand="0" w:firstRowFirstColumn="0" w:firstRowLastColumn="0" w:lastRowFirstColumn="0" w:lastRowLastColumn="0"/>
+              <w:rPr>
+                <w:sz w:val="20"/>
+              </w:rPr>
+            </w:pPr>
+            <w:r>
+              <w:rPr>
+                <w:sz w:val="20"/>
+              </w:rPr>
+              <w:t>Einträge anzeigen</w:t>
+            </w:r>
+          </w:p>
+        </w:tc>
+        <w:tc>
+          <w:tcPr>
+            <w:tcW w:w="2480" w:type="dxa"/>
+          </w:tcPr>
+          <w:p>
+            <w:pPr>
+              <w:pStyle w:val="Textkrper"/>
+              <w:cnfStyle w:val="000000000000" w:firstRow="0" w:lastRow="0" w:firstColumn="0" w:lastColumn="0" w:oddVBand="0" w:evenVBand="0" w:oddHBand="0" w:evenHBand="0" w:firstRowFirstColumn="0" w:firstRowLastColumn="0" w:lastRowFirstColumn="0" w:lastRowLastColumn="0"/>
+              <w:rPr>
+                <w:sz w:val="20"/>
+              </w:rPr>
+            </w:pPr>
+          </w:p>
+        </w:tc>
+      </w:tr>
+    </w:tbl>
+    <w:p>
+      <w:pPr>
+        <w:pStyle w:val="Textkrper"/>
+      </w:pPr>
     </w:p>
     <w:sectPr>
       <w:headerReference w:type="default" r:id="rId19"/>
@@ -3836,7 +4875,7 @@
 </file>
 
 <file path=word/endnotes.xml><?xml version="1.0" encoding="utf-8"?>
-<w:endnotes xmlns:wpc="http://schemas.microsoft.com/office/word/2010/wordprocessingCanvas" xmlns:cx="http://schemas.microsoft.com/office/drawing/2014/chartex" xmlns:cx1="http://schemas.microsoft.com/office/drawing/2015/9/8/chartex" xmlns:cx2="http://schemas.microsoft.com/office/drawing/2015/10/21/chartex" xmlns:cx3="http://schemas.microsoft.com/office/drawing/2016/5/9/chartex" xmlns:cx4="http://schemas.microsoft.com/office/drawing/2016/5/10/chartex" xmlns:cx5="http://schemas.microsoft.com/office/drawing/2016/5/11/chartex" xmlns:mc="http://schemas.openxmlformats.org/markup-compatibility/2006" xmlns:o="urn:schemas-microsoft-com:office:office" xmlns:r="http://schemas.openxmlformats.org/officeDocument/2006/relationships" xmlns:m="http://schemas.openxmlformats.org/officeDocument/2006/math" xmlns:v="urn:schemas-microsoft-com:vml" xmlns:wp14="http://schemas.microsoft.com/office/word/2010/wordprocessingDrawing" xmlns:wp="http://schemas.openxmlformats.org/drawingml/2006/wordprocessingDrawing" xmlns:w10="urn:schemas-microsoft-com:office:word" xmlns:w="http://schemas.openxmlformats.org/wordprocessingml/2006/main" xmlns:w14="http://schemas.microsoft.com/office/word/2010/wordml" xmlns:w15="http://schemas.microsoft.com/office/word/2012/wordml" xmlns:w16se="http://schemas.microsoft.com/office/word/2015/wordml/symex" xmlns:wpg="http://schemas.microsoft.com/office/word/2010/wordprocessingGroup" xmlns:wpi="http://schemas.microsoft.com/office/word/2010/wordprocessingInk" xmlns:wne="http://schemas.microsoft.com/office/word/2006/wordml" xmlns:wps="http://schemas.microsoft.com/office/word/2010/wordprocessingShape" mc:Ignorable="w14 w15 w16se wp14">
+<w:endnotes xmlns:wpc="http://schemas.microsoft.com/office/word/2010/wordprocessingCanvas" xmlns:cx="http://schemas.microsoft.com/office/drawing/2014/chartex" xmlns:cx1="http://schemas.microsoft.com/office/drawing/2015/9/8/chartex" xmlns:cx2="http://schemas.microsoft.com/office/drawing/2015/10/21/chartex" xmlns:mc="http://schemas.openxmlformats.org/markup-compatibility/2006" xmlns:o="urn:schemas-microsoft-com:office:office" xmlns:r="http://schemas.openxmlformats.org/officeDocument/2006/relationships" xmlns:m="http://schemas.openxmlformats.org/officeDocument/2006/math" xmlns:v="urn:schemas-microsoft-com:vml" xmlns:wp14="http://schemas.microsoft.com/office/word/2010/wordprocessingDrawing" xmlns:wp="http://schemas.openxmlformats.org/drawingml/2006/wordprocessingDrawing" xmlns:w10="urn:schemas-microsoft-com:office:word" xmlns:w="http://schemas.openxmlformats.org/wordprocessingml/2006/main" xmlns:w14="http://schemas.microsoft.com/office/word/2010/wordml" xmlns:w15="http://schemas.microsoft.com/office/word/2012/wordml" xmlns:w16se="http://schemas.microsoft.com/office/word/2015/wordml/symex" xmlns:wpg="http://schemas.microsoft.com/office/word/2010/wordprocessingGroup" xmlns:wpi="http://schemas.microsoft.com/office/word/2010/wordprocessingInk" xmlns:wne="http://schemas.microsoft.com/office/word/2006/wordml" xmlns:wps="http://schemas.microsoft.com/office/word/2010/wordprocessingShape" mc:Ignorable="w14 w15 w16se wp14">
   <w:endnote w:type="separator" w:id="-1">
     <w:p>
       <w:r>
@@ -3855,7 +4894,7 @@
 </file>
 
 <file path=word/footer1.xml><?xml version="1.0" encoding="utf-8"?>
-<w:ftr xmlns:wpc="http://schemas.microsoft.com/office/word/2010/wordprocessingCanvas" xmlns:cx="http://schemas.microsoft.com/office/drawing/2014/chartex" xmlns:cx1="http://schemas.microsoft.com/office/drawing/2015/9/8/chartex" xmlns:cx2="http://schemas.microsoft.com/office/drawing/2015/10/21/chartex" xmlns:cx3="http://schemas.microsoft.com/office/drawing/2016/5/9/chartex" xmlns:cx4="http://schemas.microsoft.com/office/drawing/2016/5/10/chartex" xmlns:cx5="http://schemas.microsoft.com/office/drawing/2016/5/11/chartex" xmlns:mc="http://schemas.openxmlformats.org/markup-compatibility/2006" xmlns:o="urn:schemas-microsoft-com:office:office" xmlns:r="http://schemas.openxmlformats.org/officeDocument/2006/relationships" xmlns:m="http://schemas.openxmlformats.org/officeDocument/2006/math" xmlns:v="urn:schemas-microsoft-com:vml" xmlns:wp14="http://schemas.microsoft.com/office/word/2010/wordprocessingDrawing" xmlns:wp="http://schemas.openxmlformats.org/drawingml/2006/wordprocessingDrawing" xmlns:w10="urn:schemas-microsoft-com:office:word" xmlns:w="http://schemas.openxmlformats.org/wordprocessingml/2006/main" xmlns:w14="http://schemas.microsoft.com/office/word/2010/wordml" xmlns:w15="http://schemas.microsoft.com/office/word/2012/wordml" xmlns:w16se="http://schemas.microsoft.com/office/word/2015/wordml/symex" xmlns:wpg="http://schemas.microsoft.com/office/word/2010/wordprocessingGroup" xmlns:wpi="http://schemas.microsoft.com/office/word/2010/wordprocessingInk" xmlns:wne="http://schemas.microsoft.com/office/word/2006/wordml" xmlns:wps="http://schemas.microsoft.com/office/word/2010/wordprocessingShape" mc:Ignorable="w14 w15 w16se wp14">
+<w:ftr xmlns:wpc="http://schemas.microsoft.com/office/word/2010/wordprocessingCanvas" xmlns:cx="http://schemas.microsoft.com/office/drawing/2014/chartex" xmlns:cx1="http://schemas.microsoft.com/office/drawing/2015/9/8/chartex" xmlns:cx2="http://schemas.microsoft.com/office/drawing/2015/10/21/chartex" xmlns:mc="http://schemas.openxmlformats.org/markup-compatibility/2006" xmlns:o="urn:schemas-microsoft-com:office:office" xmlns:r="http://schemas.openxmlformats.org/officeDocument/2006/relationships" xmlns:m="http://schemas.openxmlformats.org/officeDocument/2006/math" xmlns:v="urn:schemas-microsoft-com:vml" xmlns:wp14="http://schemas.microsoft.com/office/word/2010/wordprocessingDrawing" xmlns:wp="http://schemas.openxmlformats.org/drawingml/2006/wordprocessingDrawing" xmlns:w10="urn:schemas-microsoft-com:office:word" xmlns:w="http://schemas.openxmlformats.org/wordprocessingml/2006/main" xmlns:w14="http://schemas.microsoft.com/office/word/2010/wordml" xmlns:w15="http://schemas.microsoft.com/office/word/2012/wordml" xmlns:w16se="http://schemas.microsoft.com/office/word/2015/wordml/symex" xmlns:wpg="http://schemas.microsoft.com/office/word/2010/wordprocessingGroup" xmlns:wpi="http://schemas.microsoft.com/office/word/2010/wordprocessingInk" xmlns:wne="http://schemas.microsoft.com/office/word/2006/wordml" xmlns:wps="http://schemas.microsoft.com/office/word/2010/wordprocessingShape" mc:Ignorable="w14 w15 w16se wp14">
   <w:p>
     <w:pPr>
       <w:pStyle w:val="Fuzeile"/>
@@ -4046,7 +5085,7 @@
 </file>
 
 <file path=word/footer2.xml><?xml version="1.0" encoding="utf-8"?>
-<w:ftr xmlns:wpc="http://schemas.microsoft.com/office/word/2010/wordprocessingCanvas" xmlns:cx="http://schemas.microsoft.com/office/drawing/2014/chartex" xmlns:cx1="http://schemas.microsoft.com/office/drawing/2015/9/8/chartex" xmlns:cx2="http://schemas.microsoft.com/office/drawing/2015/10/21/chartex" xmlns:cx3="http://schemas.microsoft.com/office/drawing/2016/5/9/chartex" xmlns:cx4="http://schemas.microsoft.com/office/drawing/2016/5/10/chartex" xmlns:cx5="http://schemas.microsoft.com/office/drawing/2016/5/11/chartex" xmlns:mc="http://schemas.openxmlformats.org/markup-compatibility/2006" xmlns:o="urn:schemas-microsoft-com:office:office" xmlns:r="http://schemas.openxmlformats.org/officeDocument/2006/relationships" xmlns:m="http://schemas.openxmlformats.org/officeDocument/2006/math" xmlns:v="urn:schemas-microsoft-com:vml" xmlns:wp14="http://schemas.microsoft.com/office/word/2010/wordprocessingDrawing" xmlns:wp="http://schemas.openxmlformats.org/drawingml/2006/wordprocessingDrawing" xmlns:w10="urn:schemas-microsoft-com:office:word" xmlns:w="http://schemas.openxmlformats.org/wordprocessingml/2006/main" xmlns:w14="http://schemas.microsoft.com/office/word/2010/wordml" xmlns:w15="http://schemas.microsoft.com/office/word/2012/wordml" xmlns:w16se="http://schemas.microsoft.com/office/word/2015/wordml/symex" xmlns:wpg="http://schemas.microsoft.com/office/word/2010/wordprocessingGroup" xmlns:wpi="http://schemas.microsoft.com/office/word/2010/wordprocessingInk" xmlns:wne="http://schemas.microsoft.com/office/word/2006/wordml" xmlns:wps="http://schemas.microsoft.com/office/word/2010/wordprocessingShape" mc:Ignorable="w14 w15 w16se wp14">
+<w:ftr xmlns:wpc="http://schemas.microsoft.com/office/word/2010/wordprocessingCanvas" xmlns:cx="http://schemas.microsoft.com/office/drawing/2014/chartex" xmlns:cx1="http://schemas.microsoft.com/office/drawing/2015/9/8/chartex" xmlns:cx2="http://schemas.microsoft.com/office/drawing/2015/10/21/chartex" xmlns:mc="http://schemas.openxmlformats.org/markup-compatibility/2006" xmlns:o="urn:schemas-microsoft-com:office:office" xmlns:r="http://schemas.openxmlformats.org/officeDocument/2006/relationships" xmlns:m="http://schemas.openxmlformats.org/officeDocument/2006/math" xmlns:v="urn:schemas-microsoft-com:vml" xmlns:wp14="http://schemas.microsoft.com/office/word/2010/wordprocessingDrawing" xmlns:wp="http://schemas.openxmlformats.org/drawingml/2006/wordprocessingDrawing" xmlns:w10="urn:schemas-microsoft-com:office:word" xmlns:w="http://schemas.openxmlformats.org/wordprocessingml/2006/main" xmlns:w14="http://schemas.microsoft.com/office/word/2010/wordml" xmlns:w15="http://schemas.microsoft.com/office/word/2012/wordml" xmlns:w16se="http://schemas.microsoft.com/office/word/2015/wordml/symex" xmlns:wpg="http://schemas.microsoft.com/office/word/2010/wordprocessingGroup" xmlns:wpi="http://schemas.microsoft.com/office/word/2010/wordprocessingInk" xmlns:wne="http://schemas.microsoft.com/office/word/2006/wordml" xmlns:wps="http://schemas.microsoft.com/office/word/2010/wordprocessingShape" mc:Ignorable="w14 w15 w16se wp14">
   <w:p>
     <w:pPr>
       <w:pStyle w:val="Fuzeile"/>
@@ -4501,7 +5540,7 @@
 </file>
 
 <file path=word/footer3.xml><?xml version="1.0" encoding="utf-8"?>
-<w:ftr xmlns:wpc="http://schemas.microsoft.com/office/word/2010/wordprocessingCanvas" xmlns:cx="http://schemas.microsoft.com/office/drawing/2014/chartex" xmlns:cx1="http://schemas.microsoft.com/office/drawing/2015/9/8/chartex" xmlns:cx2="http://schemas.microsoft.com/office/drawing/2015/10/21/chartex" xmlns:cx3="http://schemas.microsoft.com/office/drawing/2016/5/9/chartex" xmlns:cx4="http://schemas.microsoft.com/office/drawing/2016/5/10/chartex" xmlns:cx5="http://schemas.microsoft.com/office/drawing/2016/5/11/chartex" xmlns:mc="http://schemas.openxmlformats.org/markup-compatibility/2006" xmlns:o="urn:schemas-microsoft-com:office:office" xmlns:r="http://schemas.openxmlformats.org/officeDocument/2006/relationships" xmlns:m="http://schemas.openxmlformats.org/officeDocument/2006/math" xmlns:v="urn:schemas-microsoft-com:vml" xmlns:wp14="http://schemas.microsoft.com/office/word/2010/wordprocessingDrawing" xmlns:wp="http://schemas.openxmlformats.org/drawingml/2006/wordprocessingDrawing" xmlns:w10="urn:schemas-microsoft-com:office:word" xmlns:w="http://schemas.openxmlformats.org/wordprocessingml/2006/main" xmlns:w14="http://schemas.microsoft.com/office/word/2010/wordml" xmlns:w15="http://schemas.microsoft.com/office/word/2012/wordml" xmlns:w16se="http://schemas.microsoft.com/office/word/2015/wordml/symex" xmlns:wpg="http://schemas.microsoft.com/office/word/2010/wordprocessingGroup" xmlns:wpi="http://schemas.microsoft.com/office/word/2010/wordprocessingInk" xmlns:wne="http://schemas.microsoft.com/office/word/2006/wordml" xmlns:wps="http://schemas.microsoft.com/office/word/2010/wordprocessingShape" mc:Ignorable="w14 w15 w16se wp14">
+<w:ftr xmlns:wpc="http://schemas.microsoft.com/office/word/2010/wordprocessingCanvas" xmlns:cx="http://schemas.microsoft.com/office/drawing/2014/chartex" xmlns:cx1="http://schemas.microsoft.com/office/drawing/2015/9/8/chartex" xmlns:cx2="http://schemas.microsoft.com/office/drawing/2015/10/21/chartex" xmlns:mc="http://schemas.openxmlformats.org/markup-compatibility/2006" xmlns:o="urn:schemas-microsoft-com:office:office" xmlns:r="http://schemas.openxmlformats.org/officeDocument/2006/relationships" xmlns:m="http://schemas.openxmlformats.org/officeDocument/2006/math" xmlns:v="urn:schemas-microsoft-com:vml" xmlns:wp14="http://schemas.microsoft.com/office/word/2010/wordprocessingDrawing" xmlns:wp="http://schemas.openxmlformats.org/drawingml/2006/wordprocessingDrawing" xmlns:w10="urn:schemas-microsoft-com:office:word" xmlns:w="http://schemas.openxmlformats.org/wordprocessingml/2006/main" xmlns:w14="http://schemas.microsoft.com/office/word/2010/wordml" xmlns:w15="http://schemas.microsoft.com/office/word/2012/wordml" xmlns:w16se="http://schemas.microsoft.com/office/word/2015/wordml/symex" xmlns:wpg="http://schemas.microsoft.com/office/word/2010/wordprocessingGroup" xmlns:wpi="http://schemas.microsoft.com/office/word/2010/wordprocessingInk" xmlns:wne="http://schemas.microsoft.com/office/word/2006/wordml" xmlns:wps="http://schemas.microsoft.com/office/word/2010/wordprocessingShape" mc:Ignorable="w14 w15 w16se wp14">
   <w:p>
     <w:pPr>
       <w:pStyle w:val="Fuzeile"/>
@@ -4643,7 +5682,7 @@
         <w:noProof/>
         <w:szCs w:val="18"/>
       </w:rPr>
-      <w:t>7</w:t>
+      <w:t>9</w:t>
     </w:r>
     <w:r>
       <w:rPr>
@@ -4699,7 +5738,7 @@
 </file>
 
 <file path=word/footnotes.xml><?xml version="1.0" encoding="utf-8"?>
-<w:footnotes xmlns:wpc="http://schemas.microsoft.com/office/word/2010/wordprocessingCanvas" xmlns:cx="http://schemas.microsoft.com/office/drawing/2014/chartex" xmlns:cx1="http://schemas.microsoft.com/office/drawing/2015/9/8/chartex" xmlns:cx2="http://schemas.microsoft.com/office/drawing/2015/10/21/chartex" xmlns:cx3="http://schemas.microsoft.com/office/drawing/2016/5/9/chartex" xmlns:cx4="http://schemas.microsoft.com/office/drawing/2016/5/10/chartex" xmlns:cx5="http://schemas.microsoft.com/office/drawing/2016/5/11/chartex" xmlns:mc="http://schemas.openxmlformats.org/markup-compatibility/2006" xmlns:o="urn:schemas-microsoft-com:office:office" xmlns:r="http://schemas.openxmlformats.org/officeDocument/2006/relationships" xmlns:m="http://schemas.openxmlformats.org/officeDocument/2006/math" xmlns:v="urn:schemas-microsoft-com:vml" xmlns:wp14="http://schemas.microsoft.com/office/word/2010/wordprocessingDrawing" xmlns:wp="http://schemas.openxmlformats.org/drawingml/2006/wordprocessingDrawing" xmlns:w10="urn:schemas-microsoft-com:office:word" xmlns:w="http://schemas.openxmlformats.org/wordprocessingml/2006/main" xmlns:w14="http://schemas.microsoft.com/office/word/2010/wordml" xmlns:w15="http://schemas.microsoft.com/office/word/2012/wordml" xmlns:w16se="http://schemas.microsoft.com/office/word/2015/wordml/symex" xmlns:wpg="http://schemas.microsoft.com/office/word/2010/wordprocessingGroup" xmlns:wpi="http://schemas.microsoft.com/office/word/2010/wordprocessingInk" xmlns:wne="http://schemas.microsoft.com/office/word/2006/wordml" xmlns:wps="http://schemas.microsoft.com/office/word/2010/wordprocessingShape" mc:Ignorable="w14 w15 w16se wp14">
+<w:footnotes xmlns:wpc="http://schemas.microsoft.com/office/word/2010/wordprocessingCanvas" xmlns:cx="http://schemas.microsoft.com/office/drawing/2014/chartex" xmlns:cx1="http://schemas.microsoft.com/office/drawing/2015/9/8/chartex" xmlns:cx2="http://schemas.microsoft.com/office/drawing/2015/10/21/chartex" xmlns:mc="http://schemas.openxmlformats.org/markup-compatibility/2006" xmlns:o="urn:schemas-microsoft-com:office:office" xmlns:r="http://schemas.openxmlformats.org/officeDocument/2006/relationships" xmlns:m="http://schemas.openxmlformats.org/officeDocument/2006/math" xmlns:v="urn:schemas-microsoft-com:vml" xmlns:wp14="http://schemas.microsoft.com/office/word/2010/wordprocessingDrawing" xmlns:wp="http://schemas.openxmlformats.org/drawingml/2006/wordprocessingDrawing" xmlns:w10="urn:schemas-microsoft-com:office:word" xmlns:w="http://schemas.openxmlformats.org/wordprocessingml/2006/main" xmlns:w14="http://schemas.microsoft.com/office/word/2010/wordml" xmlns:w15="http://schemas.microsoft.com/office/word/2012/wordml" xmlns:w16se="http://schemas.microsoft.com/office/word/2015/wordml/symex" xmlns:wpg="http://schemas.microsoft.com/office/word/2010/wordprocessingGroup" xmlns:wpi="http://schemas.microsoft.com/office/word/2010/wordprocessingInk" xmlns:wne="http://schemas.microsoft.com/office/word/2006/wordml" xmlns:wps="http://schemas.microsoft.com/office/word/2010/wordprocessingShape" mc:Ignorable="w14 w15 w16se wp14">
   <w:footnote w:type="separator" w:id="-1">
     <w:p>
       <w:r>
@@ -4718,7 +5757,7 @@
 </file>
 
 <file path=word/header1.xml><?xml version="1.0" encoding="utf-8"?>
-<w:hdr xmlns:wpc="http://schemas.microsoft.com/office/word/2010/wordprocessingCanvas" xmlns:cx="http://schemas.microsoft.com/office/drawing/2014/chartex" xmlns:cx1="http://schemas.microsoft.com/office/drawing/2015/9/8/chartex" xmlns:cx2="http://schemas.microsoft.com/office/drawing/2015/10/21/chartex" xmlns:cx3="http://schemas.microsoft.com/office/drawing/2016/5/9/chartex" xmlns:cx4="http://schemas.microsoft.com/office/drawing/2016/5/10/chartex" xmlns:cx5="http://schemas.microsoft.com/office/drawing/2016/5/11/chartex" xmlns:mc="http://schemas.openxmlformats.org/markup-compatibility/2006" xmlns:o="urn:schemas-microsoft-com:office:office" xmlns:r="http://schemas.openxmlformats.org/officeDocument/2006/relationships" xmlns:m="http://schemas.openxmlformats.org/officeDocument/2006/math" xmlns:v="urn:schemas-microsoft-com:vml" xmlns:wp14="http://schemas.microsoft.com/office/word/2010/wordprocessingDrawing" xmlns:wp="http://schemas.openxmlformats.org/drawingml/2006/wordprocessingDrawing" xmlns:w10="urn:schemas-microsoft-com:office:word" xmlns:w="http://schemas.openxmlformats.org/wordprocessingml/2006/main" xmlns:w14="http://schemas.microsoft.com/office/word/2010/wordml" xmlns:w15="http://schemas.microsoft.com/office/word/2012/wordml" xmlns:w16se="http://schemas.microsoft.com/office/word/2015/wordml/symex" xmlns:wpg="http://schemas.microsoft.com/office/word/2010/wordprocessingGroup" xmlns:wpi="http://schemas.microsoft.com/office/word/2010/wordprocessingInk" xmlns:wne="http://schemas.microsoft.com/office/word/2006/wordml" xmlns:wps="http://schemas.microsoft.com/office/word/2010/wordprocessingShape" mc:Ignorable="w14 w15 w16se wp14">
+<w:hdr xmlns:wpc="http://schemas.microsoft.com/office/word/2010/wordprocessingCanvas" xmlns:cx="http://schemas.microsoft.com/office/drawing/2014/chartex" xmlns:cx1="http://schemas.microsoft.com/office/drawing/2015/9/8/chartex" xmlns:cx2="http://schemas.microsoft.com/office/drawing/2015/10/21/chartex" xmlns:mc="http://schemas.openxmlformats.org/markup-compatibility/2006" xmlns:o="urn:schemas-microsoft-com:office:office" xmlns:r="http://schemas.openxmlformats.org/officeDocument/2006/relationships" xmlns:m="http://schemas.openxmlformats.org/officeDocument/2006/math" xmlns:v="urn:schemas-microsoft-com:vml" xmlns:wp14="http://schemas.microsoft.com/office/word/2010/wordprocessingDrawing" xmlns:wp="http://schemas.openxmlformats.org/drawingml/2006/wordprocessingDrawing" xmlns:w10="urn:schemas-microsoft-com:office:word" xmlns:w="http://schemas.openxmlformats.org/wordprocessingml/2006/main" xmlns:w14="http://schemas.microsoft.com/office/word/2010/wordml" xmlns:w15="http://schemas.microsoft.com/office/word/2012/wordml" xmlns:w16se="http://schemas.microsoft.com/office/word/2015/wordml/symex" xmlns:wpg="http://schemas.microsoft.com/office/word/2010/wordprocessingGroup" xmlns:wpi="http://schemas.microsoft.com/office/word/2010/wordprocessingInk" xmlns:wne="http://schemas.microsoft.com/office/word/2006/wordml" xmlns:wps="http://schemas.microsoft.com/office/word/2010/wordprocessingShape" mc:Ignorable="w14 w15 w16se wp14">
   <w:p>
     <w:pPr>
       <w:pStyle w:val="Kopfzeile"/>
@@ -4892,7 +5931,7 @@
             </wp:anchor>
           </w:drawing>
         </mc:Choice>
-        <mc:Fallback>
+        <mc:Fallback xmlns:cx5="http://schemas.microsoft.com/office/drawing/2016/5/11/chartex" xmlns:cx4="http://schemas.microsoft.com/office/drawing/2016/5/10/chartex" xmlns:cx3="http://schemas.microsoft.com/office/drawing/2016/5/9/chartex">
           <w:pict>
             <v:line w14:anchorId="406FD0EB" id="Line 12" o:spid="_x0000_s1026" style="position:absolute;z-index:251658240;visibility:visible;mso-wrap-style:square;mso-width-percent:0;mso-height-percent:0;mso-wrap-distance-left:9pt;mso-wrap-distance-top:-8e-5mm;mso-wrap-distance-right:9pt;mso-wrap-distance-bottom:-8e-5mm;mso-position-horizontal:absolute;mso-position-horizontal-relative:text;mso-position-vertical:absolute;mso-position-vertical-relative:text;mso-width-percent:0;mso-height-percent:0;mso-width-relative:page;mso-height-relative:page" from="-25.65pt,24.85pt" to="505.35pt,24.85pt" o:gfxdata="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"/>
           </w:pict>
@@ -4913,7 +5952,7 @@
 </file>
 
 <file path=word/header2.xml><?xml version="1.0" encoding="utf-8"?>
-<w:hdr xmlns:wpc="http://schemas.microsoft.com/office/word/2010/wordprocessingCanvas" xmlns:cx="http://schemas.microsoft.com/office/drawing/2014/chartex" xmlns:cx1="http://schemas.microsoft.com/office/drawing/2015/9/8/chartex" xmlns:cx2="http://schemas.microsoft.com/office/drawing/2015/10/21/chartex" xmlns:cx3="http://schemas.microsoft.com/office/drawing/2016/5/9/chartex" xmlns:cx4="http://schemas.microsoft.com/office/drawing/2016/5/10/chartex" xmlns:cx5="http://schemas.microsoft.com/office/drawing/2016/5/11/chartex" xmlns:mc="http://schemas.openxmlformats.org/markup-compatibility/2006" xmlns:o="urn:schemas-microsoft-com:office:office" xmlns:r="http://schemas.openxmlformats.org/officeDocument/2006/relationships" xmlns:m="http://schemas.openxmlformats.org/officeDocument/2006/math" xmlns:v="urn:schemas-microsoft-com:vml" xmlns:wp14="http://schemas.microsoft.com/office/word/2010/wordprocessingDrawing" xmlns:wp="http://schemas.openxmlformats.org/drawingml/2006/wordprocessingDrawing" xmlns:w10="urn:schemas-microsoft-com:office:word" xmlns:w="http://schemas.openxmlformats.org/wordprocessingml/2006/main" xmlns:w14="http://schemas.microsoft.com/office/word/2010/wordml" xmlns:w15="http://schemas.microsoft.com/office/word/2012/wordml" xmlns:w16se="http://schemas.microsoft.com/office/word/2015/wordml/symex" xmlns:wpg="http://schemas.microsoft.com/office/word/2010/wordprocessingGroup" xmlns:wpi="http://schemas.microsoft.com/office/word/2010/wordprocessingInk" xmlns:wne="http://schemas.microsoft.com/office/word/2006/wordml" xmlns:wps="http://schemas.microsoft.com/office/word/2010/wordprocessingShape" mc:Ignorable="w14 w15 w16se wp14">
+<w:hdr xmlns:wpc="http://schemas.microsoft.com/office/word/2010/wordprocessingCanvas" xmlns:cx="http://schemas.microsoft.com/office/drawing/2014/chartex" xmlns:cx1="http://schemas.microsoft.com/office/drawing/2015/9/8/chartex" xmlns:cx2="http://schemas.microsoft.com/office/drawing/2015/10/21/chartex" xmlns:mc="http://schemas.openxmlformats.org/markup-compatibility/2006" xmlns:o="urn:schemas-microsoft-com:office:office" xmlns:r="http://schemas.openxmlformats.org/officeDocument/2006/relationships" xmlns:m="http://schemas.openxmlformats.org/officeDocument/2006/math" xmlns:v="urn:schemas-microsoft-com:vml" xmlns:wp14="http://schemas.microsoft.com/office/word/2010/wordprocessingDrawing" xmlns:wp="http://schemas.openxmlformats.org/drawingml/2006/wordprocessingDrawing" xmlns:w10="urn:schemas-microsoft-com:office:word" xmlns:w="http://schemas.openxmlformats.org/wordprocessingml/2006/main" xmlns:w14="http://schemas.microsoft.com/office/word/2010/wordml" xmlns:w15="http://schemas.microsoft.com/office/word/2012/wordml" xmlns:w16se="http://schemas.microsoft.com/office/word/2015/wordml/symex" xmlns:wpg="http://schemas.microsoft.com/office/word/2010/wordprocessingGroup" xmlns:wpi="http://schemas.microsoft.com/office/word/2010/wordprocessingInk" xmlns:wne="http://schemas.microsoft.com/office/word/2006/wordml" xmlns:wps="http://schemas.microsoft.com/office/word/2010/wordprocessingShape" mc:Ignorable="w14 w15 w16se wp14">
   <w:p>
     <w:pPr>
       <w:pStyle w:val="Kopfzeile"/>
@@ -4991,7 +6030,7 @@
 </file>
 
 <file path=word/header3.xml><?xml version="1.0" encoding="utf-8"?>
-<w:hdr xmlns:wpc="http://schemas.microsoft.com/office/word/2010/wordprocessingCanvas" xmlns:cx="http://schemas.microsoft.com/office/drawing/2014/chartex" xmlns:cx1="http://schemas.microsoft.com/office/drawing/2015/9/8/chartex" xmlns:cx2="http://schemas.microsoft.com/office/drawing/2015/10/21/chartex" xmlns:cx3="http://schemas.microsoft.com/office/drawing/2016/5/9/chartex" xmlns:cx4="http://schemas.microsoft.com/office/drawing/2016/5/10/chartex" xmlns:cx5="http://schemas.microsoft.com/office/drawing/2016/5/11/chartex" xmlns:mc="http://schemas.openxmlformats.org/markup-compatibility/2006" xmlns:o="urn:schemas-microsoft-com:office:office" xmlns:r="http://schemas.openxmlformats.org/officeDocument/2006/relationships" xmlns:m="http://schemas.openxmlformats.org/officeDocument/2006/math" xmlns:v="urn:schemas-microsoft-com:vml" xmlns:wp14="http://schemas.microsoft.com/office/word/2010/wordprocessingDrawing" xmlns:wp="http://schemas.openxmlformats.org/drawingml/2006/wordprocessingDrawing" xmlns:w10="urn:schemas-microsoft-com:office:word" xmlns:w="http://schemas.openxmlformats.org/wordprocessingml/2006/main" xmlns:w14="http://schemas.microsoft.com/office/word/2010/wordml" xmlns:w15="http://schemas.microsoft.com/office/word/2012/wordml" xmlns:w16se="http://schemas.microsoft.com/office/word/2015/wordml/symex" xmlns:wpg="http://schemas.microsoft.com/office/word/2010/wordprocessingGroup" xmlns:wpi="http://schemas.microsoft.com/office/word/2010/wordprocessingInk" xmlns:wne="http://schemas.microsoft.com/office/word/2006/wordml" xmlns:wps="http://schemas.microsoft.com/office/word/2010/wordprocessingShape" mc:Ignorable="w14 w15 w16se wp14">
+<w:hdr xmlns:wpc="http://schemas.microsoft.com/office/word/2010/wordprocessingCanvas" xmlns:cx="http://schemas.microsoft.com/office/drawing/2014/chartex" xmlns:cx1="http://schemas.microsoft.com/office/drawing/2015/9/8/chartex" xmlns:cx2="http://schemas.microsoft.com/office/drawing/2015/10/21/chartex" xmlns:mc="http://schemas.openxmlformats.org/markup-compatibility/2006" xmlns:o="urn:schemas-microsoft-com:office:office" xmlns:r="http://schemas.openxmlformats.org/officeDocument/2006/relationships" xmlns:m="http://schemas.openxmlformats.org/officeDocument/2006/math" xmlns:v="urn:schemas-microsoft-com:vml" xmlns:wp14="http://schemas.microsoft.com/office/word/2010/wordprocessingDrawing" xmlns:wp="http://schemas.openxmlformats.org/drawingml/2006/wordprocessingDrawing" xmlns:w10="urn:schemas-microsoft-com:office:word" xmlns:w="http://schemas.openxmlformats.org/wordprocessingml/2006/main" xmlns:w14="http://schemas.microsoft.com/office/word/2010/wordml" xmlns:w15="http://schemas.microsoft.com/office/word/2012/wordml" xmlns:w16se="http://schemas.microsoft.com/office/word/2015/wordml/symex" xmlns:wpg="http://schemas.microsoft.com/office/word/2010/wordprocessingGroup" xmlns:wpi="http://schemas.microsoft.com/office/word/2010/wordprocessingInk" xmlns:wne="http://schemas.microsoft.com/office/word/2006/wordml" xmlns:wps="http://schemas.microsoft.com/office/word/2010/wordprocessingShape" mc:Ignorable="w14 w15 w16se wp14">
   <w:p>
     <w:pPr>
       <w:pStyle w:val="Kopfzeile"/>
@@ -5145,7 +6184,7 @@
             </wp:anchor>
           </w:drawing>
         </mc:Choice>
-        <mc:Fallback>
+        <mc:Fallback xmlns:cx5="http://schemas.microsoft.com/office/drawing/2016/5/11/chartex" xmlns:cx4="http://schemas.microsoft.com/office/drawing/2016/5/10/chartex" xmlns:cx3="http://schemas.microsoft.com/office/drawing/2016/5/9/chartex">
           <w:pict>
             <v:line w14:anchorId="6C4E4379" id="Line 15" o:spid="_x0000_s1026" style="position:absolute;z-index:251670528;visibility:visible;mso-wrap-style:square;mso-width-percent:0;mso-height-percent:0;mso-wrap-distance-left:9pt;mso-wrap-distance-top:-8e-5mm;mso-wrap-distance-right:9pt;mso-wrap-distance-bottom:-8e-5mm;mso-position-horizontal:absolute;mso-position-horizontal-relative:page;mso-position-vertical:absolute;mso-position-vertical-relative:page;mso-width-percent:0;mso-height-percent:0;mso-width-relative:page;mso-height-relative:page" from="49.6pt,74pt" to="545.65pt,74pt" o:gfxdata="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">
               <w10:wrap anchorx="page" anchory="page"/>
@@ -5215,7 +6254,7 @@
         <w:b/>
         <w:noProof/>
       </w:rPr>
-      <w:t>Datenbank</w:t>
+      <w:t>Roadmap</w:t>
     </w:r>
     <w:r>
       <w:rPr>
@@ -5228,7 +6267,7 @@
 </file>
 
 <file path=word/numbering.xml><?xml version="1.0" encoding="utf-8"?>
-<w:numbering xmlns:wpc="http://schemas.microsoft.com/office/word/2010/wordprocessingCanvas" xmlns:cx="http://schemas.microsoft.com/office/drawing/2014/chartex" xmlns:cx1="http://schemas.microsoft.com/office/drawing/2015/9/8/chartex" xmlns:cx2="http://schemas.microsoft.com/office/drawing/2015/10/21/chartex" xmlns:cx3="http://schemas.microsoft.com/office/drawing/2016/5/9/chartex" xmlns:cx4="http://schemas.microsoft.com/office/drawing/2016/5/10/chartex" xmlns:cx5="http://schemas.microsoft.com/office/drawing/2016/5/11/chartex" xmlns:mc="http://schemas.openxmlformats.org/markup-compatibility/2006" xmlns:o="urn:schemas-microsoft-com:office:office" xmlns:r="http://schemas.openxmlformats.org/officeDocument/2006/relationships" xmlns:m="http://schemas.openxmlformats.org/officeDocument/2006/math" xmlns:v="urn:schemas-microsoft-com:vml" xmlns:wp14="http://schemas.microsoft.com/office/word/2010/wordprocessingDrawing" xmlns:wp="http://schemas.openxmlformats.org/drawingml/2006/wordprocessingDrawing" xmlns:w10="urn:schemas-microsoft-com:office:word" xmlns:w="http://schemas.openxmlformats.org/wordprocessingml/2006/main" xmlns:w14="http://schemas.microsoft.com/office/word/2010/wordml" xmlns:w15="http://schemas.microsoft.com/office/word/2012/wordml" xmlns:w16se="http://schemas.microsoft.com/office/word/2015/wordml/symex" xmlns:wpg="http://schemas.microsoft.com/office/word/2010/wordprocessingGroup" xmlns:wpi="http://schemas.microsoft.com/office/word/2010/wordprocessingInk" xmlns:wne="http://schemas.microsoft.com/office/word/2006/wordml" xmlns:wps="http://schemas.microsoft.com/office/word/2010/wordprocessingShape" mc:Ignorable="w14 w15 w16se wp14">
+<w:numbering xmlns:wpc="http://schemas.microsoft.com/office/word/2010/wordprocessingCanvas" xmlns:cx="http://schemas.microsoft.com/office/drawing/2014/chartex" xmlns:cx1="http://schemas.microsoft.com/office/drawing/2015/9/8/chartex" xmlns:cx2="http://schemas.microsoft.com/office/drawing/2015/10/21/chartex" xmlns:mc="http://schemas.openxmlformats.org/markup-compatibility/2006" xmlns:o="urn:schemas-microsoft-com:office:office" xmlns:r="http://schemas.openxmlformats.org/officeDocument/2006/relationships" xmlns:m="http://schemas.openxmlformats.org/officeDocument/2006/math" xmlns:v="urn:schemas-microsoft-com:vml" xmlns:wp14="http://schemas.microsoft.com/office/word/2010/wordprocessingDrawing" xmlns:wp="http://schemas.openxmlformats.org/drawingml/2006/wordprocessingDrawing" xmlns:w10="urn:schemas-microsoft-com:office:word" xmlns:w="http://schemas.openxmlformats.org/wordprocessingml/2006/main" xmlns:w14="http://schemas.microsoft.com/office/word/2010/wordml" xmlns:w15="http://schemas.microsoft.com/office/word/2012/wordml" xmlns:w16se="http://schemas.microsoft.com/office/word/2015/wordml/symex" xmlns:wpg="http://schemas.microsoft.com/office/word/2010/wordprocessingGroup" xmlns:wpi="http://schemas.microsoft.com/office/word/2010/wordprocessingInk" xmlns:wne="http://schemas.microsoft.com/office/word/2006/wordml" xmlns:wps="http://schemas.microsoft.com/office/word/2010/wordprocessingShape" mc:Ignorable="w14 w15 w16se wp14">
   <w:abstractNum w:abstractNumId="0" w15:restartNumberingAfterBreak="0">
     <w:nsid w:val="07987E78"/>
     <w:multiLevelType w:val="hybridMultilevel"/>
@@ -5975,7 +7014,7 @@
     </w:rPrDefault>
     <w:pPrDefault/>
   </w:docDefaults>
-  <w:latentStyles w:defLockedState="0" w:defUIPriority="99" w:defSemiHidden="0" w:defUnhideWhenUsed="0" w:defQFormat="0" w:count="374">
+  <w:latentStyles w:defLockedState="0" w:defUIPriority="99" w:defSemiHidden="0" w:defUnhideWhenUsed="0" w:defQFormat="0" w:count="373">
     <w:lsdException w:name="Normal" w:uiPriority="0"/>
     <w:lsdException w:name="heading 1" w:uiPriority="9" w:qFormat="1"/>
     <w:lsdException w:name="heading 2" w:semiHidden="1" w:uiPriority="0" w:unhideWhenUsed="1" w:qFormat="1"/>
@@ -6349,7 +7388,6 @@
     <w:lsdException w:name="List Table 7 Colorful Accent 6" w:uiPriority="52"/>
     <w:lsdException w:name="Mention" w:semiHidden="1" w:unhideWhenUsed="1"/>
     <w:lsdException w:name="Smart Hyperlink" w:semiHidden="1" w:unhideWhenUsed="1"/>
-    <w:lsdException w:name="Hashtag" w:semiHidden="1" w:unhideWhenUsed="1"/>
   </w:latentStyles>
   <w:style w:type="paragraph" w:default="1" w:styleId="Standard">
     <w:name w:val="Normal"/>
@@ -7093,6 +8131,177 @@
       <w:vertAlign w:val="superscript"/>
     </w:rPr>
   </w:style>
+  <w:style w:type="table" w:styleId="Gitternetztabelle1hell">
+    <w:name w:val="Grid Table 1 Light"/>
+    <w:basedOn w:val="NormaleTabelle"/>
+    <w:uiPriority w:val="46"/>
+    <w:rsid w:val="00F1301B"/>
+    <w:tblPr>
+      <w:tblStyleRowBandSize w:val="1"/>
+      <w:tblStyleColBandSize w:val="1"/>
+      <w:tblBorders>
+        <w:top w:val="single" w:sz="4" w:space="0" w:color="999999" w:themeColor="text1" w:themeTint="66"/>
+        <w:left w:val="single" w:sz="4" w:space="0" w:color="999999" w:themeColor="text1" w:themeTint="66"/>
+        <w:bottom w:val="single" w:sz="4" w:space="0" w:color="999999" w:themeColor="text1" w:themeTint="66"/>
+        <w:right w:val="single" w:sz="4" w:space="0" w:color="999999" w:themeColor="text1" w:themeTint="66"/>
+        <w:insideH w:val="single" w:sz="4" w:space="0" w:color="999999" w:themeColor="text1" w:themeTint="66"/>
+        <w:insideV w:val="single" w:sz="4" w:space="0" w:color="999999" w:themeColor="text1" w:themeTint="66"/>
+      </w:tblBorders>
+    </w:tblPr>
+    <w:tblStylePr w:type="firstRow">
+      <w:rPr>
+        <w:b/>
+        <w:bCs/>
+      </w:rPr>
+      <w:tblPr/>
+      <w:tcPr>
+        <w:tcBorders>
+          <w:bottom w:val="single" w:sz="12" w:space="0" w:color="666666" w:themeColor="text1" w:themeTint="99"/>
+        </w:tcBorders>
+      </w:tcPr>
+    </w:tblStylePr>
+    <w:tblStylePr w:type="lastRow">
+      <w:rPr>
+        <w:b/>
+        <w:bCs/>
+      </w:rPr>
+      <w:tblPr/>
+      <w:tcPr>
+        <w:tcBorders>
+          <w:top w:val="double" w:sz="2" w:space="0" w:color="666666" w:themeColor="text1" w:themeTint="99"/>
+        </w:tcBorders>
+      </w:tcPr>
+    </w:tblStylePr>
+    <w:tblStylePr w:type="firstCol">
+      <w:rPr>
+        <w:b/>
+        <w:bCs/>
+      </w:rPr>
+    </w:tblStylePr>
+    <w:tblStylePr w:type="lastCol">
+      <w:rPr>
+        <w:b/>
+        <w:bCs/>
+      </w:rPr>
+    </w:tblStylePr>
+  </w:style>
+  <w:style w:type="table" w:styleId="EinfacheTabelle5">
+    <w:name w:val="Plain Table 5"/>
+    <w:basedOn w:val="NormaleTabelle"/>
+    <w:uiPriority w:val="45"/>
+    <w:rsid w:val="008E41DC"/>
+    <w:tblPr>
+      <w:tblStyleRowBandSize w:val="1"/>
+      <w:tblStyleColBandSize w:val="1"/>
+    </w:tblPr>
+    <w:tblStylePr w:type="firstRow">
+      <w:rPr>
+        <w:rFonts w:asciiTheme="majorHAnsi" w:eastAsiaTheme="majorEastAsia" w:hAnsiTheme="majorHAnsi" w:cstheme="majorBidi"/>
+        <w:i/>
+        <w:iCs/>
+        <w:sz w:val="26"/>
+      </w:rPr>
+      <w:tblPr/>
+      <w:tcPr>
+        <w:tcBorders>
+          <w:bottom w:val="single" w:sz="4" w:space="0" w:color="7F7F7F" w:themeColor="text1" w:themeTint="80"/>
+        </w:tcBorders>
+        <w:shd w:val="clear" w:color="auto" w:fill="FFFFFF" w:themeFill="background1"/>
+      </w:tcPr>
+    </w:tblStylePr>
+    <w:tblStylePr w:type="lastRow">
+      <w:rPr>
+        <w:rFonts w:asciiTheme="majorHAnsi" w:eastAsiaTheme="majorEastAsia" w:hAnsiTheme="majorHAnsi" w:cstheme="majorBidi"/>
+        <w:i/>
+        <w:iCs/>
+        <w:sz w:val="26"/>
+      </w:rPr>
+      <w:tblPr/>
+      <w:tcPr>
+        <w:tcBorders>
+          <w:top w:val="single" w:sz="4" w:space="0" w:color="7F7F7F" w:themeColor="text1" w:themeTint="80"/>
+        </w:tcBorders>
+        <w:shd w:val="clear" w:color="auto" w:fill="FFFFFF" w:themeFill="background1"/>
+      </w:tcPr>
+    </w:tblStylePr>
+    <w:tblStylePr w:type="firstCol">
+      <w:pPr>
+        <w:jc w:val="right"/>
+      </w:pPr>
+      <w:rPr>
+        <w:rFonts w:asciiTheme="majorHAnsi" w:eastAsiaTheme="majorEastAsia" w:hAnsiTheme="majorHAnsi" w:cstheme="majorBidi"/>
+        <w:i/>
+        <w:iCs/>
+        <w:sz w:val="26"/>
+      </w:rPr>
+      <w:tblPr/>
+      <w:tcPr>
+        <w:tcBorders>
+          <w:right w:val="single" w:sz="4" w:space="0" w:color="7F7F7F" w:themeColor="text1" w:themeTint="80"/>
+        </w:tcBorders>
+        <w:shd w:val="clear" w:color="auto" w:fill="FFFFFF" w:themeFill="background1"/>
+      </w:tcPr>
+    </w:tblStylePr>
+    <w:tblStylePr w:type="lastCol">
+      <w:rPr>
+        <w:rFonts w:asciiTheme="majorHAnsi" w:eastAsiaTheme="majorEastAsia" w:hAnsiTheme="majorHAnsi" w:cstheme="majorBidi"/>
+        <w:i/>
+        <w:iCs/>
+        <w:sz w:val="26"/>
+      </w:rPr>
+      <w:tblPr/>
+      <w:tcPr>
+        <w:tcBorders>
+          <w:left w:val="single" w:sz="4" w:space="0" w:color="7F7F7F" w:themeColor="text1" w:themeTint="80"/>
+        </w:tcBorders>
+        <w:shd w:val="clear" w:color="auto" w:fill="FFFFFF" w:themeFill="background1"/>
+      </w:tcPr>
+    </w:tblStylePr>
+    <w:tblStylePr w:type="band1Vert">
+      <w:tblPr/>
+      <w:tcPr>
+        <w:shd w:val="clear" w:color="auto" w:fill="F2F2F2" w:themeFill="background1" w:themeFillShade="F2"/>
+      </w:tcPr>
+    </w:tblStylePr>
+    <w:tblStylePr w:type="band1Horz">
+      <w:tblPr/>
+      <w:tcPr>
+        <w:shd w:val="clear" w:color="auto" w:fill="F2F2F2" w:themeFill="background1" w:themeFillShade="F2"/>
+      </w:tcPr>
+    </w:tblStylePr>
+    <w:tblStylePr w:type="neCell">
+      <w:tblPr/>
+      <w:tcPr>
+        <w:tcBorders>
+          <w:left w:val="nil"/>
+        </w:tcBorders>
+      </w:tcPr>
+    </w:tblStylePr>
+    <w:tblStylePr w:type="nwCell">
+      <w:tblPr/>
+      <w:tcPr>
+        <w:tcBorders>
+          <w:right w:val="nil"/>
+        </w:tcBorders>
+      </w:tcPr>
+    </w:tblStylePr>
+    <w:tblStylePr w:type="seCell">
+      <w:tblPr/>
+      <w:tcPr>
+        <w:tcBorders>
+          <w:left w:val="nil"/>
+        </w:tcBorders>
+      </w:tcPr>
+    </w:tblStylePr>
+    <w:tblStylePr w:type="swCell">
+      <w:tblPr/>
+      <w:tcPr>
+        <w:tcBorders>
+          <w:right w:val="nil"/>
+        </w:tcBorders>
+      </w:tcPr>
+    </w:tblStylePr>
+  </w:style>
 </w:styles>
 </file>
 
@@ -7382,88 +8591,6 @@
 </file>
 
 <file path=customXml/item1.xml><?xml version="1.0" encoding="utf-8"?>
-<p:properties xmlns:p="http://schemas.microsoft.com/office/2006/metadata/properties" xmlns:xsi="http://www.w3.org/2001/XMLSchema-instance">
-  <documentManagement>
-    <TaxCatchAll xmlns="8f28c936-c8b7-4889-b357-0af883ed6eb7">
-      <Value>446</Value>
-    </TaxCatchAll>
-    <nc5864615c75432b95467191aa94d779 xmlns="8f28c936-c8b7-4889-b357-0af883ed6eb7">
-      <Terms xmlns="http://schemas.microsoft.com/office/infopath/2007/PartnerControls">
-        <TermInfo xmlns="http://schemas.microsoft.com/office/infopath/2007/PartnerControls">
-          <TermName xmlns="http://schemas.microsoft.com/office/infopath/2007/PartnerControls">Lernende</TermName>
-          <TermId xmlns="http://schemas.microsoft.com/office/infopath/2007/PartnerControls">39b0660c-8fb4-492a-87d2-3d8723432cc9</TermId>
-        </TermInfo>
-      </Terms>
-    </nc5864615c75432b95467191aa94d779>
-    <_dlc_DocId xmlns="8f28c936-c8b7-4889-b357-0af883ed6eb7">ABOUT-23-119</_dlc_DocId>
-    <_dlc_DocIdUrl xmlns="8f28c936-c8b7-4889-b357-0af883ed6eb7">
-      <Url>https://shp.bison-group.com/HRM/_layouts/15/DocIdRedir.aspx?ID=ABOUT-23-119</Url>
-      <Description>ABOUT-23-119</Description>
-    </_dlc_DocIdUrl>
-  </documentManagement>
-</p:properties>
-</file>
-
-<file path=customXml/item2.xml><?xml version="1.0" encoding="utf-8"?>
-<?mso-contentType ?>
-<FormTemplates xmlns="http://schemas.microsoft.com/sharepoint/v3/contenttype/forms">
-  <Display>DocumentLibraryForm</Display>
-  <Edit>DocumentLibraryForm</Edit>
-  <New>DocumentLibraryForm</New>
-</FormTemplates>
-</file>
-
-<file path=customXml/item3.xml><?xml version="1.0" encoding="utf-8"?>
-<?mso-contentType ?>
-<spe:Receivers xmlns:spe="http://schemas.microsoft.com/sharepoint/events">
-  <Receiver>
-    <Name>Document ID Generator</Name>
-    <Synchronization>Synchronous</Synchronization>
-    <Type>10001</Type>
-    <SequenceNumber>1000</SequenceNumber>
-    <Url/>
-    <Assembly>Microsoft.Office.DocumentManagement, Version=15.0.0.0, Culture=neutral, PublicKeyToken=71e9bce111e9429c</Assembly>
-    <Class>Microsoft.Office.DocumentManagement.Internal.DocIdHandler</Class>
-    <Data/>
-    <Filter/>
-  </Receiver>
-  <Receiver>
-    <Name>Document ID Generator</Name>
-    <Synchronization>Synchronous</Synchronization>
-    <Type>10002</Type>
-    <SequenceNumber>1001</SequenceNumber>
-    <Url/>
-    <Assembly>Microsoft.Office.DocumentManagement, Version=15.0.0.0, Culture=neutral, PublicKeyToken=71e9bce111e9429c</Assembly>
-    <Class>Microsoft.Office.DocumentManagement.Internal.DocIdHandler</Class>
-    <Data/>
-    <Filter/>
-  </Receiver>
-  <Receiver>
-    <Name>Document ID Generator</Name>
-    <Synchronization>Synchronous</Synchronization>
-    <Type>10004</Type>
-    <SequenceNumber>1002</SequenceNumber>
-    <Url/>
-    <Assembly>Microsoft.Office.DocumentManagement, Version=15.0.0.0, Culture=neutral, PublicKeyToken=71e9bce111e9429c</Assembly>
-    <Class>Microsoft.Office.DocumentManagement.Internal.DocIdHandler</Class>
-    <Data/>
-    <Filter/>
-  </Receiver>
-  <Receiver>
-    <Name>Document ID Generator</Name>
-    <Synchronization>Synchronous</Synchronization>
-    <Type>10006</Type>
-    <SequenceNumber>1003</SequenceNumber>
-    <Url/>
-    <Assembly>Microsoft.Office.DocumentManagement, Version=15.0.0.0, Culture=neutral, PublicKeyToken=71e9bce111e9429c</Assembly>
-    <Class>Microsoft.Office.DocumentManagement.Internal.DocIdHandler</Class>
-    <Data/>
-    <Filter/>
-  </Receiver>
-</spe:Receivers>
-</file>
-
-<file path=customXml/item4.xml><?xml version="1.0" encoding="utf-8"?>
 <ct:contentTypeSchema xmlns:ct="http://schemas.microsoft.com/office/2006/metadata/contentType" xmlns:ma="http://schemas.microsoft.com/office/2006/metadata/properties/metaAttributes" ct:_="" ma:_="" ma:contentTypeName="Dokument" ma:contentTypeID="0x010100B0C6F5EFAAB31242AD9AC599CCD2DEB5" ma:contentTypeVersion="4" ma:contentTypeDescription="Ein neues Dokument erstellen." ma:contentTypeScope="" ma:versionID="4a4ff7f20120f5b2888e2fcca24cb7d9">
   <xsd:schema xmlns:xsd="http://www.w3.org/2001/XMLSchema" xmlns:xs="http://www.w3.org/2001/XMLSchema" xmlns:p="http://schemas.microsoft.com/office/2006/metadata/properties" xmlns:ns2="8f28c936-c8b7-4889-b357-0af883ed6eb7" targetNamespace="http://schemas.microsoft.com/office/2006/metadata/properties" ma:root="true" ma:fieldsID="3de77f70ba20f7252701c7a44e79e06e" ns2:_="">
     <xsd:import namespace="8f28c936-c8b7-4889-b357-0af883ed6eb7"/>
@@ -7628,6 +8755,88 @@
 </ct:contentTypeSchema>
 </file>
 
+<file path=customXml/item2.xml><?xml version="1.0" encoding="utf-8"?>
+<?mso-contentType ?>
+<spe:Receivers xmlns:spe="http://schemas.microsoft.com/sharepoint/events">
+  <Receiver>
+    <Name>Document ID Generator</Name>
+    <Synchronization>Synchronous</Synchronization>
+    <Type>10001</Type>
+    <SequenceNumber>1000</SequenceNumber>
+    <Url/>
+    <Assembly>Microsoft.Office.DocumentManagement, Version=15.0.0.0, Culture=neutral, PublicKeyToken=71e9bce111e9429c</Assembly>
+    <Class>Microsoft.Office.DocumentManagement.Internal.DocIdHandler</Class>
+    <Data/>
+    <Filter/>
+  </Receiver>
+  <Receiver>
+    <Name>Document ID Generator</Name>
+    <Synchronization>Synchronous</Synchronization>
+    <Type>10002</Type>
+    <SequenceNumber>1001</SequenceNumber>
+    <Url/>
+    <Assembly>Microsoft.Office.DocumentManagement, Version=15.0.0.0, Culture=neutral, PublicKeyToken=71e9bce111e9429c</Assembly>
+    <Class>Microsoft.Office.DocumentManagement.Internal.DocIdHandler</Class>
+    <Data/>
+    <Filter/>
+  </Receiver>
+  <Receiver>
+    <Name>Document ID Generator</Name>
+    <Synchronization>Synchronous</Synchronization>
+    <Type>10004</Type>
+    <SequenceNumber>1002</SequenceNumber>
+    <Url/>
+    <Assembly>Microsoft.Office.DocumentManagement, Version=15.0.0.0, Culture=neutral, PublicKeyToken=71e9bce111e9429c</Assembly>
+    <Class>Microsoft.Office.DocumentManagement.Internal.DocIdHandler</Class>
+    <Data/>
+    <Filter/>
+  </Receiver>
+  <Receiver>
+    <Name>Document ID Generator</Name>
+    <Synchronization>Synchronous</Synchronization>
+    <Type>10006</Type>
+    <SequenceNumber>1003</SequenceNumber>
+    <Url/>
+    <Assembly>Microsoft.Office.DocumentManagement, Version=15.0.0.0, Culture=neutral, PublicKeyToken=71e9bce111e9429c</Assembly>
+    <Class>Microsoft.Office.DocumentManagement.Internal.DocIdHandler</Class>
+    <Data/>
+    <Filter/>
+  </Receiver>
+</spe:Receivers>
+</file>
+
+<file path=customXml/item3.xml><?xml version="1.0" encoding="utf-8"?>
+<?mso-contentType ?>
+<FormTemplates xmlns="http://schemas.microsoft.com/sharepoint/v3/contenttype/forms">
+  <Display>DocumentLibraryForm</Display>
+  <Edit>DocumentLibraryForm</Edit>
+  <New>DocumentLibraryForm</New>
+</FormTemplates>
+</file>
+
+<file path=customXml/item4.xml><?xml version="1.0" encoding="utf-8"?>
+<p:properties xmlns:p="http://schemas.microsoft.com/office/2006/metadata/properties" xmlns:xsi="http://www.w3.org/2001/XMLSchema-instance">
+  <documentManagement>
+    <TaxCatchAll xmlns="8f28c936-c8b7-4889-b357-0af883ed6eb7">
+      <Value>446</Value>
+    </TaxCatchAll>
+    <nc5864615c75432b95467191aa94d779 xmlns="8f28c936-c8b7-4889-b357-0af883ed6eb7">
+      <Terms xmlns="http://schemas.microsoft.com/office/infopath/2007/PartnerControls">
+        <TermInfo xmlns="http://schemas.microsoft.com/office/infopath/2007/PartnerControls">
+          <TermName xmlns="http://schemas.microsoft.com/office/infopath/2007/PartnerControls">Lernende</TermName>
+          <TermId xmlns="http://schemas.microsoft.com/office/infopath/2007/PartnerControls">39b0660c-8fb4-492a-87d2-3d8723432cc9</TermId>
+        </TermInfo>
+      </Terms>
+    </nc5864615c75432b95467191aa94d779>
+    <_dlc_DocId xmlns="8f28c936-c8b7-4889-b357-0af883ed6eb7">ABOUT-23-119</_dlc_DocId>
+    <_dlc_DocIdUrl xmlns="8f28c936-c8b7-4889-b357-0af883ed6eb7">
+      <Url>https://shp.bison-group.com/HRM/_layouts/15/DocIdRedir.aspx?ID=ABOUT-23-119</Url>
+      <Description>ABOUT-23-119</Description>
+    </_dlc_DocIdUrl>
+  </documentManagement>
+</p:properties>
+</file>
+
 <file path=customXml/item5.xml><?xml version="1.0" encoding="utf-8"?>
 <b:Sources xmlns:b="http://schemas.openxmlformats.org/officeDocument/2006/bibliography" xmlns="http://schemas.openxmlformats.org/officeDocument/2006/bibliography" SelectedStyle="\HarvardAnglia2008OfficeOnline.xsl" StyleName="Harvard - Anglia" Version="2008">
   <b:Source>
@@ -7664,32 +8873,6 @@
 </file>
 
 <file path=customXml/itemProps1.xml><?xml version="1.0" encoding="utf-8"?>
-<ds:datastoreItem xmlns:ds="http://schemas.openxmlformats.org/officeDocument/2006/customXml" ds:itemID="{71757D2F-A750-4B5E-95E1-3CCD25588B9E}">
-  <ds:schemaRefs>
-    <ds:schemaRef ds:uri="http://schemas.microsoft.com/office/2006/metadata/properties"/>
-    <ds:schemaRef ds:uri="8f28c936-c8b7-4889-b357-0af883ed6eb7"/>
-    <ds:schemaRef ds:uri="http://schemas.microsoft.com/office/infopath/2007/PartnerControls"/>
-  </ds:schemaRefs>
-</ds:datastoreItem>
-</file>
-
-<file path=customXml/itemProps2.xml><?xml version="1.0" encoding="utf-8"?>
-<ds:datastoreItem xmlns:ds="http://schemas.openxmlformats.org/officeDocument/2006/customXml" ds:itemID="{A27009EE-9E9F-48D0-B1B2-FBAD89FE0BC1}">
-  <ds:schemaRefs>
-    <ds:schemaRef ds:uri="http://schemas.microsoft.com/sharepoint/v3/contenttype/forms"/>
-  </ds:schemaRefs>
-</ds:datastoreItem>
-</file>
-
-<file path=customXml/itemProps3.xml><?xml version="1.0" encoding="utf-8"?>
-<ds:datastoreItem xmlns:ds="http://schemas.openxmlformats.org/officeDocument/2006/customXml" ds:itemID="{6F6B9842-CAED-4D2D-99E0-C2CC619CE98C}">
-  <ds:schemaRefs>
-    <ds:schemaRef ds:uri="http://schemas.microsoft.com/sharepoint/events"/>
-  </ds:schemaRefs>
-</ds:datastoreItem>
-</file>
-
-<file path=customXml/itemProps4.xml><?xml version="1.0" encoding="utf-8"?>
 <ds:datastoreItem xmlns:ds="http://schemas.openxmlformats.org/officeDocument/2006/customXml" ds:itemID="{4EF48E05-0619-4954-9678-60B463384F76}">
   <ds:schemaRefs>
     <ds:schemaRef ds:uri="http://schemas.microsoft.com/office/2006/metadata/contentType"/>
@@ -7707,8 +8890,34 @@
 </ds:datastoreItem>
 </file>
 
+<file path=customXml/itemProps2.xml><?xml version="1.0" encoding="utf-8"?>
+<ds:datastoreItem xmlns:ds="http://schemas.openxmlformats.org/officeDocument/2006/customXml" ds:itemID="{6F6B9842-CAED-4D2D-99E0-C2CC619CE98C}">
+  <ds:schemaRefs>
+    <ds:schemaRef ds:uri="http://schemas.microsoft.com/sharepoint/events"/>
+  </ds:schemaRefs>
+</ds:datastoreItem>
+</file>
+
+<file path=customXml/itemProps3.xml><?xml version="1.0" encoding="utf-8"?>
+<ds:datastoreItem xmlns:ds="http://schemas.openxmlformats.org/officeDocument/2006/customXml" ds:itemID="{A27009EE-9E9F-48D0-B1B2-FBAD89FE0BC1}">
+  <ds:schemaRefs>
+    <ds:schemaRef ds:uri="http://schemas.microsoft.com/sharepoint/v3/contenttype/forms"/>
+  </ds:schemaRefs>
+</ds:datastoreItem>
+</file>
+
+<file path=customXml/itemProps4.xml><?xml version="1.0" encoding="utf-8"?>
+<ds:datastoreItem xmlns:ds="http://schemas.openxmlformats.org/officeDocument/2006/customXml" ds:itemID="{71757D2F-A750-4B5E-95E1-3CCD25588B9E}">
+  <ds:schemaRefs>
+    <ds:schemaRef ds:uri="http://schemas.microsoft.com/office/2006/metadata/properties"/>
+    <ds:schemaRef ds:uri="8f28c936-c8b7-4889-b357-0af883ed6eb7"/>
+    <ds:schemaRef ds:uri="http://schemas.microsoft.com/office/infopath/2007/PartnerControls"/>
+  </ds:schemaRefs>
+</ds:datastoreItem>
+</file>
+
 <file path=customXml/itemProps5.xml><?xml version="1.0" encoding="utf-8"?>
-<ds:datastoreItem xmlns:ds="http://schemas.openxmlformats.org/officeDocument/2006/customXml" ds:itemID="{11DAE2AF-0F80-4C66-BB0F-E7B505FECA42}">
+<ds:datastoreItem xmlns:ds="http://schemas.openxmlformats.org/officeDocument/2006/customXml" ds:itemID="{C6C14B34-64D3-4448-8430-B188793F875D}">
   <ds:schemaRefs>
     <ds:schemaRef ds:uri="http://schemas.openxmlformats.org/officeDocument/2006/bibliography"/>
   </ds:schemaRefs>

</xml_diff>

<commit_message>
validation for email and phone
</commit_message>
<xml_diff>
--- a/Konzeptionierung.docx
+++ b/Konzeptionierung.docx
@@ -400,7 +400,7 @@
                 <w:color w:val="000000"/>
                 <w:szCs w:val="18"/>
               </w:rPr>
-              <w:t>Montag, 15. April 2019</w:t>
+              <w:t>Dienstag, 16. April 2019</w:t>
             </w:r>
             <w:r>
               <w:rPr>
@@ -591,16 +591,16 @@
           <w:titlePg/>
         </w:sectPr>
       </w:pPr>
-      <w:bookmarkStart w:id="10" w:name="_Toc32113702"/>
-      <w:bookmarkStart w:id="11" w:name="_Ref32114080"/>
-      <w:bookmarkStart w:id="12" w:name="_Ref32114106"/>
-      <w:bookmarkStart w:id="13" w:name="_Toc32113701"/>
-      <w:bookmarkStart w:id="14" w:name="_Toc32113700"/>
-      <w:bookmarkStart w:id="15" w:name="_Toc32113698"/>
-      <w:bookmarkStart w:id="16" w:name="_Toc32113696"/>
-      <w:bookmarkStart w:id="17" w:name="_Toc32113695"/>
-      <w:bookmarkStart w:id="18" w:name="_Toc32113694"/>
-      <w:bookmarkStart w:id="19" w:name="_Toc32113693"/>
+      <w:bookmarkStart w:id="10" w:name="_Toc32113693"/>
+      <w:bookmarkStart w:id="11" w:name="_Toc32113694"/>
+      <w:bookmarkStart w:id="12" w:name="_Toc32113695"/>
+      <w:bookmarkStart w:id="13" w:name="_Toc32113696"/>
+      <w:bookmarkStart w:id="14" w:name="_Toc32113698"/>
+      <w:bookmarkStart w:id="15" w:name="_Toc32113700"/>
+      <w:bookmarkStart w:id="16" w:name="_Toc32113701"/>
+      <w:bookmarkStart w:id="17" w:name="_Ref32114106"/>
+      <w:bookmarkStart w:id="18" w:name="_Ref32114080"/>
+      <w:bookmarkStart w:id="19" w:name="_Toc32113702"/>
       <w:bookmarkEnd w:id="0"/>
       <w:bookmarkEnd w:id="1"/>
       <w:bookmarkEnd w:id="2"/>
@@ -622,8 +622,8 @@
     <w:bookmarkEnd w:id="12" w:displacedByCustomXml="next"/>
     <w:bookmarkEnd w:id="11" w:displacedByCustomXml="next"/>
     <w:bookmarkEnd w:id="10" w:displacedByCustomXml="next"/>
-    <w:bookmarkStart w:id="20" w:name="_Toc472921481" w:displacedByCustomXml="next"/>
-    <w:bookmarkStart w:id="21" w:name="_Ref472918885" w:displacedByCustomXml="next"/>
+    <w:bookmarkStart w:id="20" w:name="_Ref472918885" w:displacedByCustomXml="next"/>
+    <w:bookmarkStart w:id="21" w:name="_Toc472921481" w:displacedByCustomXml="next"/>
     <w:sdt>
       <w:sdtPr>
         <w:rPr>
@@ -1083,8 +1083,8 @@
         </w:p>
       </w:sdtContent>
     </w:sdt>
-    <w:bookmarkStart w:id="22" w:name="_Ref472948373" w:displacedByCustomXml="prev"/>
-    <w:bookmarkStart w:id="23" w:name="_Ref472948370" w:displacedByCustomXml="prev"/>
+    <w:bookmarkStart w:id="22" w:name="_Ref472948370" w:displacedByCustomXml="prev"/>
+    <w:bookmarkStart w:id="23" w:name="_Ref472948373" w:displacedByCustomXml="prev"/>
     <w:p>
       <w:pPr>
         <w:pStyle w:val="berschrift1"/>
@@ -1104,11 +1104,9 @@
       <w:pPr>
         <w:pStyle w:val="berschrift2"/>
       </w:pPr>
-      <w:proofErr w:type="spellStart"/>
       <w:r>
         <w:t>Mockups</w:t>
       </w:r>
-      <w:proofErr w:type="spellEnd"/>
     </w:p>
     <w:p>
       <w:pPr>
@@ -1310,16 +1308,8 @@
               <w:rPr>
                 <w:b/>
               </w:rPr>
-              <w:t>id/</w:t>
-            </w:r>
-            <w:proofErr w:type="spellStart"/>
-            <w:r>
-              <w:rPr>
-                <w:b/>
-              </w:rPr>
-              <w:t>name</w:t>
-            </w:r>
-            <w:proofErr w:type="spellEnd"/>
+              <w:t>id/name</w:t>
+            </w:r>
           </w:p>
         </w:tc>
         <w:tc>
@@ -1387,11 +1377,9 @@
               <w:pStyle w:val="Textkrper"/>
               <w:spacing w:before="120"/>
             </w:pPr>
-            <w:proofErr w:type="spellStart"/>
             <w:r>
               <w:t>name</w:t>
             </w:r>
-            <w:proofErr w:type="spellEnd"/>
           </w:p>
         </w:tc>
         <w:tc>
@@ -1505,11 +1493,9 @@
               <w:pStyle w:val="Textkrper"/>
               <w:spacing w:before="120"/>
             </w:pPr>
-            <w:proofErr w:type="spellStart"/>
             <w:r>
               <w:t>phone</w:t>
             </w:r>
-            <w:proofErr w:type="spellEnd"/>
           </w:p>
         </w:tc>
         <w:tc>
@@ -1565,11 +1551,9 @@
               <w:pStyle w:val="Textkrper"/>
               <w:spacing w:before="120"/>
             </w:pPr>
-            <w:proofErr w:type="spellStart"/>
             <w:r>
               <w:t>concert</w:t>
             </w:r>
-            <w:proofErr w:type="spellEnd"/>
           </w:p>
         </w:tc>
         <w:tc>
@@ -1625,11 +1609,9 @@
               <w:pStyle w:val="Textkrper"/>
               <w:spacing w:before="120"/>
             </w:pPr>
-            <w:proofErr w:type="spellStart"/>
             <w:r>
               <w:t>paid</w:t>
             </w:r>
-            <w:proofErr w:type="spellEnd"/>
           </w:p>
         </w:tc>
         <w:tc>
@@ -1685,11 +1667,9 @@
               <w:pStyle w:val="Textkrper"/>
               <w:spacing w:before="120"/>
             </w:pPr>
-            <w:proofErr w:type="spellStart"/>
             <w:r>
               <w:t>bonus</w:t>
             </w:r>
-            <w:proofErr w:type="spellEnd"/>
           </w:p>
         </w:tc>
         <w:tc>
@@ -1865,18 +1845,8 @@
               </w:numPr>
               <w:spacing w:before="120"/>
             </w:pPr>
-            <w:proofErr w:type="spellStart"/>
-            <w:r>
-              <w:t>Regex</w:t>
-            </w:r>
-            <w:proofErr w:type="spellEnd"/>
-            <w:proofErr w:type="gramStart"/>
-            <w:r>
-              <w:t>: .</w:t>
-            </w:r>
-            <w:proofErr w:type="gramEnd"/>
-            <w:r>
-              <w:t>+@.+\..+</w:t>
+            <w:r>
+              <w:t>Regex: .+@.+\..+</w:t>
             </w:r>
           </w:p>
         </w:tc>
@@ -1922,16 +1892,11 @@
               </w:numPr>
               <w:spacing w:before="120"/>
             </w:pPr>
-            <w:proofErr w:type="spellStart"/>
-            <w:r>
-              <w:t>Regex</w:t>
-            </w:r>
-            <w:proofErr w:type="spellEnd"/>
-            <w:r>
-              <w:t xml:space="preserve">: </w:t>
-            </w:r>
-            <w:r>
-              <w:t>[\d\+\- \/\(\)]+</w:t>
+            <w:r>
+              <w:t xml:space="preserve">Regex: </w:t>
+            </w:r>
+            <w:r>
+              <w:t>^[0-9()+\/-]+$</w:t>
             </w:r>
             <w:bookmarkStart w:id="26" w:name="_GoBack"/>
             <w:bookmarkEnd w:id="26"/>
@@ -2064,11 +2029,9 @@
       <w:pPr>
         <w:pStyle w:val="berschrift2"/>
       </w:pPr>
-      <w:proofErr w:type="spellStart"/>
       <w:r>
         <w:t>Concerts</w:t>
       </w:r>
-      <w:proofErr w:type="spellEnd"/>
     </w:p>
     <w:tbl>
       <w:tblPr>
@@ -2162,27 +2125,33 @@
               <w:rPr>
                 <w:b/>
               </w:rPr>
-              <w:t xml:space="preserve">Auto </w:t>
-            </w:r>
-            <w:proofErr w:type="spellStart"/>
-            <w:r>
+              <w:t>Auto Increment?</w:t>
+            </w:r>
+          </w:p>
+        </w:tc>
+        <w:tc>
+          <w:tcPr>
+            <w:tcW w:w="1684" w:type="dxa"/>
+          </w:tcPr>
+          <w:p>
+            <w:pPr>
+              <w:pStyle w:val="Textkrper"/>
+              <w:spacing w:before="120"/>
               <w:rPr>
                 <w:b/>
               </w:rPr>
-              <w:t>Increment</w:t>
-            </w:r>
-            <w:proofErr w:type="spellEnd"/>
+            </w:pPr>
             <w:r>
               <w:rPr>
                 <w:b/>
               </w:rPr>
-              <w:t>?</w:t>
-            </w:r>
-          </w:p>
-        </w:tc>
-        <w:tc>
-          <w:tcPr>
-            <w:tcW w:w="1684" w:type="dxa"/>
+              <w:t>Default-Value</w:t>
+            </w:r>
+          </w:p>
+        </w:tc>
+        <w:tc>
+          <w:tcPr>
+            <w:tcW w:w="1017" w:type="dxa"/>
           </w:tcPr>
           <w:p>
             <w:pPr>
@@ -2196,13 +2165,13 @@
               <w:rPr>
                 <w:b/>
               </w:rPr>
-              <w:t>Default-Value</w:t>
-            </w:r>
-          </w:p>
-        </w:tc>
-        <w:tc>
-          <w:tcPr>
-            <w:tcW w:w="1017" w:type="dxa"/>
+              <w:t>Primary Key</w:t>
+            </w:r>
+          </w:p>
+        </w:tc>
+        <w:tc>
+          <w:tcPr>
+            <w:tcW w:w="1251" w:type="dxa"/>
           </w:tcPr>
           <w:p>
             <w:pPr>
@@ -2216,35 +2185,7 @@
               <w:rPr>
                 <w:b/>
               </w:rPr>
-              <w:t>Primary Key</w:t>
-            </w:r>
-          </w:p>
-        </w:tc>
-        <w:tc>
-          <w:tcPr>
-            <w:tcW w:w="1251" w:type="dxa"/>
-          </w:tcPr>
-          <w:p>
-            <w:pPr>
-              <w:pStyle w:val="Textkrper"/>
-              <w:spacing w:before="120"/>
-              <w:rPr>
-                <w:b/>
-              </w:rPr>
-            </w:pPr>
-            <w:proofErr w:type="spellStart"/>
-            <w:r>
-              <w:rPr>
-                <w:b/>
-              </w:rPr>
-              <w:t>Foreign</w:t>
-            </w:r>
-            <w:proofErr w:type="spellEnd"/>
-            <w:r>
-              <w:rPr>
-                <w:b/>
-              </w:rPr>
-              <w:t xml:space="preserve"> Key</w:t>
+              <w:t>Foreign Key</w:t>
             </w:r>
           </w:p>
         </w:tc>
@@ -2273,13 +2214,8 @@
               <w:pStyle w:val="Textkrper"/>
               <w:spacing w:before="120"/>
             </w:pPr>
-            <w:proofErr w:type="gramStart"/>
-            <w:r>
-              <w:t>int(</w:t>
-            </w:r>
-            <w:proofErr w:type="gramEnd"/>
-            <w:r>
-              <w:t>11)</w:t>
+            <w:r>
+              <w:t>int(11)</w:t>
             </w:r>
           </w:p>
         </w:tc>
@@ -2358,11 +2294,9 @@
               <w:pStyle w:val="Textkrper"/>
               <w:spacing w:before="120"/>
             </w:pPr>
-            <w:proofErr w:type="spellStart"/>
             <w:r>
               <w:t>artist</w:t>
             </w:r>
-            <w:proofErr w:type="spellEnd"/>
           </w:p>
         </w:tc>
         <w:tc>
@@ -2374,18 +2308,8 @@
               <w:pStyle w:val="Textkrper"/>
               <w:spacing w:before="120"/>
             </w:pPr>
-            <w:proofErr w:type="spellStart"/>
-            <w:proofErr w:type="gramStart"/>
-            <w:r>
-              <w:t>varchar</w:t>
-            </w:r>
-            <w:proofErr w:type="spellEnd"/>
-            <w:r>
-              <w:t>(</w:t>
-            </w:r>
-            <w:proofErr w:type="gramEnd"/>
-            <w:r>
-              <w:t>255)</w:t>
+            <w:r>
+              <w:t>varchar(255)</w:t>
             </w:r>
           </w:p>
         </w:tc>
@@ -2459,11 +2383,9 @@
       <w:pPr>
         <w:pStyle w:val="berschrift2"/>
       </w:pPr>
-      <w:proofErr w:type="spellStart"/>
       <w:r>
         <w:t>bonus</w:t>
       </w:r>
-      <w:proofErr w:type="spellEnd"/>
     </w:p>
     <w:tbl>
       <w:tblPr>
@@ -2557,27 +2479,33 @@
               <w:rPr>
                 <w:b/>
               </w:rPr>
-              <w:t xml:space="preserve">Auto </w:t>
-            </w:r>
-            <w:proofErr w:type="spellStart"/>
-            <w:r>
+              <w:t>Auto Increment?</w:t>
+            </w:r>
+          </w:p>
+        </w:tc>
+        <w:tc>
+          <w:tcPr>
+            <w:tcW w:w="1684" w:type="dxa"/>
+          </w:tcPr>
+          <w:p>
+            <w:pPr>
+              <w:pStyle w:val="Textkrper"/>
+              <w:spacing w:before="120"/>
               <w:rPr>
                 <w:b/>
               </w:rPr>
-              <w:t>Increment</w:t>
-            </w:r>
-            <w:proofErr w:type="spellEnd"/>
+            </w:pPr>
             <w:r>
               <w:rPr>
                 <w:b/>
               </w:rPr>
-              <w:t>?</w:t>
-            </w:r>
-          </w:p>
-        </w:tc>
-        <w:tc>
-          <w:tcPr>
-            <w:tcW w:w="1684" w:type="dxa"/>
+              <w:t>Default-Value</w:t>
+            </w:r>
+          </w:p>
+        </w:tc>
+        <w:tc>
+          <w:tcPr>
+            <w:tcW w:w="1017" w:type="dxa"/>
           </w:tcPr>
           <w:p>
             <w:pPr>
@@ -2591,13 +2519,13 @@
               <w:rPr>
                 <w:b/>
               </w:rPr>
-              <w:t>Default-Value</w:t>
-            </w:r>
-          </w:p>
-        </w:tc>
-        <w:tc>
-          <w:tcPr>
-            <w:tcW w:w="1017" w:type="dxa"/>
+              <w:t>Primary Key</w:t>
+            </w:r>
+          </w:p>
+        </w:tc>
+        <w:tc>
+          <w:tcPr>
+            <w:tcW w:w="1251" w:type="dxa"/>
           </w:tcPr>
           <w:p>
             <w:pPr>
@@ -2611,35 +2539,7 @@
               <w:rPr>
                 <w:b/>
               </w:rPr>
-              <w:t>Primary Key</w:t>
-            </w:r>
-          </w:p>
-        </w:tc>
-        <w:tc>
-          <w:tcPr>
-            <w:tcW w:w="1251" w:type="dxa"/>
-          </w:tcPr>
-          <w:p>
-            <w:pPr>
-              <w:pStyle w:val="Textkrper"/>
-              <w:spacing w:before="120"/>
-              <w:rPr>
-                <w:b/>
-              </w:rPr>
-            </w:pPr>
-            <w:proofErr w:type="spellStart"/>
-            <w:r>
-              <w:rPr>
-                <w:b/>
-              </w:rPr>
-              <w:t>Foreign</w:t>
-            </w:r>
-            <w:proofErr w:type="spellEnd"/>
-            <w:r>
-              <w:rPr>
-                <w:b/>
-              </w:rPr>
-              <w:t xml:space="preserve"> Key</w:t>
+              <w:t>Foreign Key</w:t>
             </w:r>
           </w:p>
         </w:tc>
@@ -2748,11 +2648,9 @@
               <w:pStyle w:val="Textkrper"/>
               <w:spacing w:before="120"/>
             </w:pPr>
-            <w:proofErr w:type="spellStart"/>
             <w:r>
               <w:t>text</w:t>
             </w:r>
-            <w:proofErr w:type="spellEnd"/>
           </w:p>
         </w:tc>
         <w:tc>
@@ -2764,18 +2662,8 @@
               <w:pStyle w:val="Textkrper"/>
               <w:spacing w:before="120"/>
             </w:pPr>
-            <w:proofErr w:type="spellStart"/>
-            <w:proofErr w:type="gramStart"/>
-            <w:r>
-              <w:t>varchar</w:t>
-            </w:r>
-            <w:proofErr w:type="spellEnd"/>
-            <w:r>
-              <w:t>(</w:t>
-            </w:r>
-            <w:proofErr w:type="gramEnd"/>
-            <w:r>
-              <w:t>255)</w:t>
+            <w:r>
+              <w:t>varchar(255)</w:t>
             </w:r>
           </w:p>
         </w:tc>
@@ -2854,11 +2742,9 @@
               <w:pStyle w:val="Textkrper"/>
               <w:spacing w:before="120"/>
             </w:pPr>
-            <w:proofErr w:type="spellStart"/>
             <w:r>
               <w:t>termReduction</w:t>
             </w:r>
-            <w:proofErr w:type="spellEnd"/>
           </w:p>
         </w:tc>
         <w:tc>
@@ -2955,14 +2841,12 @@
       <w:pPr>
         <w:pStyle w:val="berschrift2"/>
       </w:pPr>
-      <w:proofErr w:type="spellStart"/>
       <w:r>
         <w:t>ticketbuy</w:t>
       </w:r>
       <w:r>
         <w:t>s</w:t>
       </w:r>
-      <w:proofErr w:type="spellEnd"/>
     </w:p>
     <w:tbl>
       <w:tblPr>
@@ -3056,27 +2940,33 @@
               <w:rPr>
                 <w:b/>
               </w:rPr>
-              <w:t xml:space="preserve">Auto </w:t>
-            </w:r>
-            <w:proofErr w:type="spellStart"/>
-            <w:r>
+              <w:t>Auto Increment?</w:t>
+            </w:r>
+          </w:p>
+        </w:tc>
+        <w:tc>
+          <w:tcPr>
+            <w:tcW w:w="1684" w:type="dxa"/>
+          </w:tcPr>
+          <w:p>
+            <w:pPr>
+              <w:pStyle w:val="Textkrper"/>
+              <w:spacing w:before="120"/>
               <w:rPr>
                 <w:b/>
               </w:rPr>
-              <w:t>Increment</w:t>
-            </w:r>
-            <w:proofErr w:type="spellEnd"/>
+            </w:pPr>
             <w:r>
               <w:rPr>
                 <w:b/>
               </w:rPr>
-              <w:t>?</w:t>
-            </w:r>
-          </w:p>
-        </w:tc>
-        <w:tc>
-          <w:tcPr>
-            <w:tcW w:w="1684" w:type="dxa"/>
+              <w:t>Default-Value</w:t>
+            </w:r>
+          </w:p>
+        </w:tc>
+        <w:tc>
+          <w:tcPr>
+            <w:tcW w:w="1017" w:type="dxa"/>
           </w:tcPr>
           <w:p>
             <w:pPr>
@@ -3090,13 +2980,13 @@
               <w:rPr>
                 <w:b/>
               </w:rPr>
-              <w:t>Default-Value</w:t>
-            </w:r>
-          </w:p>
-        </w:tc>
-        <w:tc>
-          <w:tcPr>
-            <w:tcW w:w="1017" w:type="dxa"/>
+              <w:t>Primary Key</w:t>
+            </w:r>
+          </w:p>
+        </w:tc>
+        <w:tc>
+          <w:tcPr>
+            <w:tcW w:w="1251" w:type="dxa"/>
           </w:tcPr>
           <w:p>
             <w:pPr>
@@ -3110,35 +3000,7 @@
               <w:rPr>
                 <w:b/>
               </w:rPr>
-              <w:t>Primary Key</w:t>
-            </w:r>
-          </w:p>
-        </w:tc>
-        <w:tc>
-          <w:tcPr>
-            <w:tcW w:w="1251" w:type="dxa"/>
-          </w:tcPr>
-          <w:p>
-            <w:pPr>
-              <w:pStyle w:val="Textkrper"/>
-              <w:spacing w:before="120"/>
-              <w:rPr>
-                <w:b/>
-              </w:rPr>
-            </w:pPr>
-            <w:proofErr w:type="spellStart"/>
-            <w:r>
-              <w:rPr>
-                <w:b/>
-              </w:rPr>
-              <w:t>Foreign</w:t>
-            </w:r>
-            <w:proofErr w:type="spellEnd"/>
-            <w:r>
-              <w:rPr>
-                <w:b/>
-              </w:rPr>
-              <w:t xml:space="preserve"> Key</w:t>
+              <w:t>Foreign Key</w:t>
             </w:r>
           </w:p>
         </w:tc>
@@ -3247,11 +3109,9 @@
               <w:pStyle w:val="Textkrper"/>
               <w:spacing w:before="120"/>
             </w:pPr>
-            <w:proofErr w:type="spellStart"/>
             <w:r>
               <w:t>createDate</w:t>
             </w:r>
-            <w:proofErr w:type="spellEnd"/>
           </w:p>
         </w:tc>
         <w:tc>
@@ -3263,11 +3123,9 @@
               <w:pStyle w:val="Textkrper"/>
               <w:spacing w:before="120"/>
             </w:pPr>
-            <w:proofErr w:type="spellStart"/>
             <w:r>
               <w:t>datetime</w:t>
             </w:r>
-            <w:proofErr w:type="spellEnd"/>
           </w:p>
         </w:tc>
         <w:tc>
@@ -3307,13 +3165,8 @@
               <w:pStyle w:val="Textkrper"/>
               <w:spacing w:before="120"/>
             </w:pPr>
-            <w:proofErr w:type="gramStart"/>
-            <w:r>
-              <w:t>NOW(</w:t>
-            </w:r>
-            <w:proofErr w:type="gramEnd"/>
-            <w:r>
-              <w:t>)</w:t>
+            <w:r>
+              <w:t>NOW()</w:t>
             </w:r>
           </w:p>
         </w:tc>
@@ -3353,11 +3206,9 @@
               <w:pStyle w:val="Textkrper"/>
               <w:spacing w:before="120"/>
             </w:pPr>
-            <w:proofErr w:type="spellStart"/>
             <w:r>
               <w:t>name</w:t>
             </w:r>
-            <w:proofErr w:type="spellEnd"/>
           </w:p>
         </w:tc>
         <w:tc>
@@ -3369,18 +3220,8 @@
               <w:pStyle w:val="Textkrper"/>
               <w:spacing w:before="120"/>
             </w:pPr>
-            <w:proofErr w:type="spellStart"/>
-            <w:proofErr w:type="gramStart"/>
-            <w:r>
-              <w:t>varchar</w:t>
-            </w:r>
-            <w:proofErr w:type="spellEnd"/>
-            <w:r>
-              <w:t>(</w:t>
-            </w:r>
-            <w:proofErr w:type="gramEnd"/>
-            <w:r>
-              <w:t>255)</w:t>
+            <w:r>
+              <w:t>varchar(255)</w:t>
             </w:r>
           </w:p>
         </w:tc>
@@ -3473,18 +3314,8 @@
               <w:pStyle w:val="Textkrper"/>
               <w:spacing w:before="120"/>
             </w:pPr>
-            <w:proofErr w:type="spellStart"/>
-            <w:proofErr w:type="gramStart"/>
-            <w:r>
-              <w:t>varchar</w:t>
-            </w:r>
-            <w:proofErr w:type="spellEnd"/>
-            <w:r>
-              <w:t>(</w:t>
-            </w:r>
-            <w:proofErr w:type="gramEnd"/>
-            <w:r>
-              <w:t>255)</w:t>
+            <w:r>
+              <w:t>varchar(255)</w:t>
             </w:r>
           </w:p>
         </w:tc>
@@ -3563,11 +3394,9 @@
               <w:pStyle w:val="Textkrper"/>
               <w:spacing w:before="120"/>
             </w:pPr>
-            <w:proofErr w:type="spellStart"/>
             <w:r>
               <w:t>phone</w:t>
             </w:r>
-            <w:proofErr w:type="spellEnd"/>
           </w:p>
         </w:tc>
         <w:tc>
@@ -3579,16 +3408,9 @@
               <w:pStyle w:val="Textkrper"/>
               <w:spacing w:before="120"/>
             </w:pPr>
-            <w:proofErr w:type="spellStart"/>
-            <w:proofErr w:type="gramStart"/>
-            <w:r>
-              <w:t>varchar</w:t>
-            </w:r>
-            <w:proofErr w:type="spellEnd"/>
-            <w:r>
-              <w:t>(</w:t>
-            </w:r>
-            <w:proofErr w:type="gramEnd"/>
+            <w:r>
+              <w:t>varchar(</w:t>
+            </w:r>
             <w:r>
               <w:t>20</w:t>
             </w:r>
@@ -3672,14 +3494,12 @@
               <w:pStyle w:val="Textkrper"/>
               <w:spacing w:before="120"/>
             </w:pPr>
-            <w:proofErr w:type="spellStart"/>
             <w:r>
               <w:t>fk_</w:t>
             </w:r>
             <w:r>
               <w:t>bonus</w:t>
             </w:r>
-            <w:proofErr w:type="spellEnd"/>
           </w:p>
         </w:tc>
         <w:tc>
@@ -3758,13 +3578,8 @@
               <w:pStyle w:val="Textkrper"/>
               <w:spacing w:before="120"/>
             </w:pPr>
-            <w:proofErr w:type="spellStart"/>
-            <w:r>
-              <w:t>bonus</w:t>
-            </w:r>
-            <w:proofErr w:type="spellEnd"/>
-            <w:r>
-              <w:t>(id)</w:t>
+            <w:r>
+              <w:t>bonus(id)</w:t>
             </w:r>
           </w:p>
         </w:tc>
@@ -3779,11 +3594,9 @@
               <w:pStyle w:val="Textkrper"/>
               <w:spacing w:before="120"/>
             </w:pPr>
-            <w:proofErr w:type="spellStart"/>
             <w:r>
               <w:t>fk_concert</w:t>
             </w:r>
-            <w:proofErr w:type="spellEnd"/>
           </w:p>
         </w:tc>
         <w:tc>
@@ -3862,13 +3675,8 @@
               <w:pStyle w:val="Textkrper"/>
               <w:spacing w:before="120"/>
             </w:pPr>
-            <w:proofErr w:type="spellStart"/>
-            <w:r>
-              <w:t>concerts</w:t>
-            </w:r>
-            <w:proofErr w:type="spellEnd"/>
-            <w:r>
-              <w:t>(id)</w:t>
+            <w:r>
+              <w:t>concerts(id)</w:t>
             </w:r>
           </w:p>
         </w:tc>
@@ -3883,11 +3691,9 @@
               <w:pStyle w:val="Textkrper"/>
               <w:spacing w:before="120"/>
             </w:pPr>
-            <w:proofErr w:type="spellStart"/>
             <w:r>
               <w:t>paid</w:t>
             </w:r>
-            <w:proofErr w:type="spellEnd"/>
           </w:p>
         </w:tc>
         <w:tc>
@@ -4445,15 +4251,7 @@
               <w:cnfStyle w:val="000000000000" w:firstRow="0" w:lastRow="0" w:firstColumn="0" w:lastColumn="0" w:oddVBand="0" w:evenVBand="0" w:oddHBand="0" w:evenHBand="0" w:firstRowFirstColumn="0" w:firstRowLastColumn="0" w:lastRowFirstColumn="0" w:lastRowLastColumn="0"/>
             </w:pPr>
             <w:r>
-              <w:t xml:space="preserve">ich die </w:t>
-            </w:r>
-            <w:proofErr w:type="spellStart"/>
-            <w:r>
-              <w:t>view</w:t>
-            </w:r>
-            <w:proofErr w:type="spellEnd"/>
-            <w:r>
-              <w:t xml:space="preserve"> für offene Bezahlungen öffne</w:t>
+              <w:t>ich die view für offene Bezahlungen öffne</w:t>
             </w:r>
           </w:p>
           <w:p>
@@ -4514,15 +4312,7 @@
               <w:cnfStyle w:val="000000000000" w:firstRow="0" w:lastRow="0" w:firstColumn="0" w:lastColumn="0" w:oddVBand="0" w:evenVBand="0" w:oddHBand="0" w:evenHBand="0" w:firstRowFirstColumn="0" w:firstRowLastColumn="0" w:lastRowFirstColumn="0" w:lastRowLastColumn="0"/>
             </w:pPr>
             <w:r>
-              <w:t xml:space="preserve">ich die </w:t>
-            </w:r>
-            <w:proofErr w:type="spellStart"/>
-            <w:r>
-              <w:t>view</w:t>
-            </w:r>
-            <w:proofErr w:type="spellEnd"/>
-            <w:r>
-              <w:t xml:space="preserve"> für offene Bezahlungen öffne</w:t>
+              <w:t>ich die view für offene Bezahlungen öffne</w:t>
             </w:r>
           </w:p>
         </w:tc>
@@ -5880,7 +5670,7 @@
         <w:noProof/>
         <w:szCs w:val="18"/>
       </w:rPr>
-      <w:t>9</w:t>
+      <w:t>8</w:t>
     </w:r>
     <w:r>
       <w:rPr>
@@ -6129,7 +5919,7 @@
             </wp:anchor>
           </w:drawing>
         </mc:Choice>
-        <mc:Fallback xmlns:cx3="http://schemas.microsoft.com/office/drawing/2016/5/9/chartex" xmlns:cx4="http://schemas.microsoft.com/office/drawing/2016/5/10/chartex" xmlns:cx5="http://schemas.microsoft.com/office/drawing/2016/5/11/chartex">
+        <mc:Fallback xmlns:cx5="http://schemas.microsoft.com/office/drawing/2016/5/11/chartex" xmlns:cx4="http://schemas.microsoft.com/office/drawing/2016/5/10/chartex" xmlns:cx3="http://schemas.microsoft.com/office/drawing/2016/5/9/chartex">
           <w:pict>
             <v:line w14:anchorId="406FD0EB" id="Line 12" o:spid="_x0000_s1026" style="position:absolute;z-index:251658240;visibility:visible;mso-wrap-style:square;mso-width-percent:0;mso-height-percent:0;mso-wrap-distance-left:9pt;mso-wrap-distance-top:-8e-5mm;mso-wrap-distance-right:9pt;mso-wrap-distance-bottom:-8e-5mm;mso-position-horizontal:absolute;mso-position-horizontal-relative:text;mso-position-vertical:absolute;mso-position-vertical-relative:text;mso-width-percent:0;mso-height-percent:0;mso-width-relative:page;mso-height-relative:page" from="-25.65pt,24.85pt" to="505.35pt,24.85pt" o:gfxdata="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"/>
           </w:pict>
@@ -6382,7 +6172,7 @@
             </wp:anchor>
           </w:drawing>
         </mc:Choice>
-        <mc:Fallback xmlns:cx3="http://schemas.microsoft.com/office/drawing/2016/5/9/chartex" xmlns:cx4="http://schemas.microsoft.com/office/drawing/2016/5/10/chartex" xmlns:cx5="http://schemas.microsoft.com/office/drawing/2016/5/11/chartex">
+        <mc:Fallback xmlns:cx5="http://schemas.microsoft.com/office/drawing/2016/5/11/chartex" xmlns:cx4="http://schemas.microsoft.com/office/drawing/2016/5/10/chartex" xmlns:cx3="http://schemas.microsoft.com/office/drawing/2016/5/9/chartex">
           <w:pict>
             <v:line w14:anchorId="6C4E4379" id="Line 15" o:spid="_x0000_s1026" style="position:absolute;z-index:251670528;visibility:visible;mso-wrap-style:square;mso-width-percent:0;mso-height-percent:0;mso-wrap-distance-left:9pt;mso-wrap-distance-top:-8e-5mm;mso-wrap-distance-right:9pt;mso-wrap-distance-bottom:-8e-5mm;mso-position-horizontal:absolute;mso-position-horizontal-relative:page;mso-position-vertical:absolute;mso-position-vertical-relative:page;mso-width-percent:0;mso-height-percent:0;mso-width-relative:page;mso-height-relative:page" from="49.6pt,74pt" to="545.65pt,74pt" o:gfxdata="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">
               <w10:wrap anchorx="page" anchory="page"/>
@@ -6452,7 +6242,7 @@
         <w:b/>
         <w:noProof/>
       </w:rPr>
-      <w:t>Roadmap</w:t>
+      <w:t>Testfälle</w:t>
     </w:r>
     <w:r>
       <w:rPr>
@@ -8789,88 +8579,6 @@
 </file>
 
 <file path=customXml/item1.xml><?xml version="1.0" encoding="utf-8"?>
-<p:properties xmlns:p="http://schemas.microsoft.com/office/2006/metadata/properties" xmlns:xsi="http://www.w3.org/2001/XMLSchema-instance">
-  <documentManagement>
-    <TaxCatchAll xmlns="8f28c936-c8b7-4889-b357-0af883ed6eb7">
-      <Value>446</Value>
-    </TaxCatchAll>
-    <nc5864615c75432b95467191aa94d779 xmlns="8f28c936-c8b7-4889-b357-0af883ed6eb7">
-      <Terms xmlns="http://schemas.microsoft.com/office/infopath/2007/PartnerControls">
-        <TermInfo xmlns="http://schemas.microsoft.com/office/infopath/2007/PartnerControls">
-          <TermName xmlns="http://schemas.microsoft.com/office/infopath/2007/PartnerControls">Lernende</TermName>
-          <TermId xmlns="http://schemas.microsoft.com/office/infopath/2007/PartnerControls">39b0660c-8fb4-492a-87d2-3d8723432cc9</TermId>
-        </TermInfo>
-      </Terms>
-    </nc5864615c75432b95467191aa94d779>
-    <_dlc_DocId xmlns="8f28c936-c8b7-4889-b357-0af883ed6eb7">ABOUT-23-119</_dlc_DocId>
-    <_dlc_DocIdUrl xmlns="8f28c936-c8b7-4889-b357-0af883ed6eb7">
-      <Url>https://shp.bison-group.com/HRM/_layouts/15/DocIdRedir.aspx?ID=ABOUT-23-119</Url>
-      <Description>ABOUT-23-119</Description>
-    </_dlc_DocIdUrl>
-  </documentManagement>
-</p:properties>
-</file>
-
-<file path=customXml/item2.xml><?xml version="1.0" encoding="utf-8"?>
-<?mso-contentType ?>
-<FormTemplates xmlns="http://schemas.microsoft.com/sharepoint/v3/contenttype/forms">
-  <Display>DocumentLibraryForm</Display>
-  <Edit>DocumentLibraryForm</Edit>
-  <New>DocumentLibraryForm</New>
-</FormTemplates>
-</file>
-
-<file path=customXml/item3.xml><?xml version="1.0" encoding="utf-8"?>
-<?mso-contentType ?>
-<spe:Receivers xmlns:spe="http://schemas.microsoft.com/sharepoint/events">
-  <Receiver>
-    <Name>Document ID Generator</Name>
-    <Synchronization>Synchronous</Synchronization>
-    <Type>10001</Type>
-    <SequenceNumber>1000</SequenceNumber>
-    <Url/>
-    <Assembly>Microsoft.Office.DocumentManagement, Version=15.0.0.0, Culture=neutral, PublicKeyToken=71e9bce111e9429c</Assembly>
-    <Class>Microsoft.Office.DocumentManagement.Internal.DocIdHandler</Class>
-    <Data/>
-    <Filter/>
-  </Receiver>
-  <Receiver>
-    <Name>Document ID Generator</Name>
-    <Synchronization>Synchronous</Synchronization>
-    <Type>10002</Type>
-    <SequenceNumber>1001</SequenceNumber>
-    <Url/>
-    <Assembly>Microsoft.Office.DocumentManagement, Version=15.0.0.0, Culture=neutral, PublicKeyToken=71e9bce111e9429c</Assembly>
-    <Class>Microsoft.Office.DocumentManagement.Internal.DocIdHandler</Class>
-    <Data/>
-    <Filter/>
-  </Receiver>
-  <Receiver>
-    <Name>Document ID Generator</Name>
-    <Synchronization>Synchronous</Synchronization>
-    <Type>10004</Type>
-    <SequenceNumber>1002</SequenceNumber>
-    <Url/>
-    <Assembly>Microsoft.Office.DocumentManagement, Version=15.0.0.0, Culture=neutral, PublicKeyToken=71e9bce111e9429c</Assembly>
-    <Class>Microsoft.Office.DocumentManagement.Internal.DocIdHandler</Class>
-    <Data/>
-    <Filter/>
-  </Receiver>
-  <Receiver>
-    <Name>Document ID Generator</Name>
-    <Synchronization>Synchronous</Synchronization>
-    <Type>10006</Type>
-    <SequenceNumber>1003</SequenceNumber>
-    <Url/>
-    <Assembly>Microsoft.Office.DocumentManagement, Version=15.0.0.0, Culture=neutral, PublicKeyToken=71e9bce111e9429c</Assembly>
-    <Class>Microsoft.Office.DocumentManagement.Internal.DocIdHandler</Class>
-    <Data/>
-    <Filter/>
-  </Receiver>
-</spe:Receivers>
-</file>
-
-<file path=customXml/item4.xml><?xml version="1.0" encoding="utf-8"?>
 <ct:contentTypeSchema xmlns:ct="http://schemas.microsoft.com/office/2006/metadata/contentType" xmlns:ma="http://schemas.microsoft.com/office/2006/metadata/properties/metaAttributes" ct:_="" ma:_="" ma:contentTypeName="Dokument" ma:contentTypeID="0x010100B0C6F5EFAAB31242AD9AC599CCD2DEB5" ma:contentTypeVersion="4" ma:contentTypeDescription="Ein neues Dokument erstellen." ma:contentTypeScope="" ma:versionID="4a4ff7f20120f5b2888e2fcca24cb7d9">
   <xsd:schema xmlns:xsd="http://www.w3.org/2001/XMLSchema" xmlns:xs="http://www.w3.org/2001/XMLSchema" xmlns:p="http://schemas.microsoft.com/office/2006/metadata/properties" xmlns:ns2="8f28c936-c8b7-4889-b357-0af883ed6eb7" targetNamespace="http://schemas.microsoft.com/office/2006/metadata/properties" ma:root="true" ma:fieldsID="3de77f70ba20f7252701c7a44e79e06e" ns2:_="">
     <xsd:import namespace="8f28c936-c8b7-4889-b357-0af883ed6eb7"/>
@@ -9035,6 +8743,88 @@
 </ct:contentTypeSchema>
 </file>
 
+<file path=customXml/item2.xml><?xml version="1.0" encoding="utf-8"?>
+<?mso-contentType ?>
+<spe:Receivers xmlns:spe="http://schemas.microsoft.com/sharepoint/events">
+  <Receiver>
+    <Name>Document ID Generator</Name>
+    <Synchronization>Synchronous</Synchronization>
+    <Type>10001</Type>
+    <SequenceNumber>1000</SequenceNumber>
+    <Url/>
+    <Assembly>Microsoft.Office.DocumentManagement, Version=15.0.0.0, Culture=neutral, PublicKeyToken=71e9bce111e9429c</Assembly>
+    <Class>Microsoft.Office.DocumentManagement.Internal.DocIdHandler</Class>
+    <Data/>
+    <Filter/>
+  </Receiver>
+  <Receiver>
+    <Name>Document ID Generator</Name>
+    <Synchronization>Synchronous</Synchronization>
+    <Type>10002</Type>
+    <SequenceNumber>1001</SequenceNumber>
+    <Url/>
+    <Assembly>Microsoft.Office.DocumentManagement, Version=15.0.0.0, Culture=neutral, PublicKeyToken=71e9bce111e9429c</Assembly>
+    <Class>Microsoft.Office.DocumentManagement.Internal.DocIdHandler</Class>
+    <Data/>
+    <Filter/>
+  </Receiver>
+  <Receiver>
+    <Name>Document ID Generator</Name>
+    <Synchronization>Synchronous</Synchronization>
+    <Type>10004</Type>
+    <SequenceNumber>1002</SequenceNumber>
+    <Url/>
+    <Assembly>Microsoft.Office.DocumentManagement, Version=15.0.0.0, Culture=neutral, PublicKeyToken=71e9bce111e9429c</Assembly>
+    <Class>Microsoft.Office.DocumentManagement.Internal.DocIdHandler</Class>
+    <Data/>
+    <Filter/>
+  </Receiver>
+  <Receiver>
+    <Name>Document ID Generator</Name>
+    <Synchronization>Synchronous</Synchronization>
+    <Type>10006</Type>
+    <SequenceNumber>1003</SequenceNumber>
+    <Url/>
+    <Assembly>Microsoft.Office.DocumentManagement, Version=15.0.0.0, Culture=neutral, PublicKeyToken=71e9bce111e9429c</Assembly>
+    <Class>Microsoft.Office.DocumentManagement.Internal.DocIdHandler</Class>
+    <Data/>
+    <Filter/>
+  </Receiver>
+</spe:Receivers>
+</file>
+
+<file path=customXml/item3.xml><?xml version="1.0" encoding="utf-8"?>
+<?mso-contentType ?>
+<FormTemplates xmlns="http://schemas.microsoft.com/sharepoint/v3/contenttype/forms">
+  <Display>DocumentLibraryForm</Display>
+  <Edit>DocumentLibraryForm</Edit>
+  <New>DocumentLibraryForm</New>
+</FormTemplates>
+</file>
+
+<file path=customXml/item4.xml><?xml version="1.0" encoding="utf-8"?>
+<p:properties xmlns:p="http://schemas.microsoft.com/office/2006/metadata/properties" xmlns:xsi="http://www.w3.org/2001/XMLSchema-instance">
+  <documentManagement>
+    <TaxCatchAll xmlns="8f28c936-c8b7-4889-b357-0af883ed6eb7">
+      <Value>446</Value>
+    </TaxCatchAll>
+    <nc5864615c75432b95467191aa94d779 xmlns="8f28c936-c8b7-4889-b357-0af883ed6eb7">
+      <Terms xmlns="http://schemas.microsoft.com/office/infopath/2007/PartnerControls">
+        <TermInfo xmlns="http://schemas.microsoft.com/office/infopath/2007/PartnerControls">
+          <TermName xmlns="http://schemas.microsoft.com/office/infopath/2007/PartnerControls">Lernende</TermName>
+          <TermId xmlns="http://schemas.microsoft.com/office/infopath/2007/PartnerControls">39b0660c-8fb4-492a-87d2-3d8723432cc9</TermId>
+        </TermInfo>
+      </Terms>
+    </nc5864615c75432b95467191aa94d779>
+    <_dlc_DocId xmlns="8f28c936-c8b7-4889-b357-0af883ed6eb7">ABOUT-23-119</_dlc_DocId>
+    <_dlc_DocIdUrl xmlns="8f28c936-c8b7-4889-b357-0af883ed6eb7">
+      <Url>https://shp.bison-group.com/HRM/_layouts/15/DocIdRedir.aspx?ID=ABOUT-23-119</Url>
+      <Description>ABOUT-23-119</Description>
+    </_dlc_DocIdUrl>
+  </documentManagement>
+</p:properties>
+</file>
+
 <file path=customXml/item5.xml><?xml version="1.0" encoding="utf-8"?>
 <b:Sources xmlns:b="http://schemas.openxmlformats.org/officeDocument/2006/bibliography" xmlns="http://schemas.openxmlformats.org/officeDocument/2006/bibliography" SelectedStyle="\HarvardAnglia2008OfficeOnline.xsl" StyleName="Harvard - Anglia" Version="2008">
   <b:Source>
@@ -9071,32 +8861,6 @@
 </file>
 
 <file path=customXml/itemProps1.xml><?xml version="1.0" encoding="utf-8"?>
-<ds:datastoreItem xmlns:ds="http://schemas.openxmlformats.org/officeDocument/2006/customXml" ds:itemID="{71757D2F-A750-4B5E-95E1-3CCD25588B9E}">
-  <ds:schemaRefs>
-    <ds:schemaRef ds:uri="http://schemas.microsoft.com/office/2006/metadata/properties"/>
-    <ds:schemaRef ds:uri="8f28c936-c8b7-4889-b357-0af883ed6eb7"/>
-    <ds:schemaRef ds:uri="http://schemas.microsoft.com/office/infopath/2007/PartnerControls"/>
-  </ds:schemaRefs>
-</ds:datastoreItem>
-</file>
-
-<file path=customXml/itemProps2.xml><?xml version="1.0" encoding="utf-8"?>
-<ds:datastoreItem xmlns:ds="http://schemas.openxmlformats.org/officeDocument/2006/customXml" ds:itemID="{A27009EE-9E9F-48D0-B1B2-FBAD89FE0BC1}">
-  <ds:schemaRefs>
-    <ds:schemaRef ds:uri="http://schemas.microsoft.com/sharepoint/v3/contenttype/forms"/>
-  </ds:schemaRefs>
-</ds:datastoreItem>
-</file>
-
-<file path=customXml/itemProps3.xml><?xml version="1.0" encoding="utf-8"?>
-<ds:datastoreItem xmlns:ds="http://schemas.openxmlformats.org/officeDocument/2006/customXml" ds:itemID="{6F6B9842-CAED-4D2D-99E0-C2CC619CE98C}">
-  <ds:schemaRefs>
-    <ds:schemaRef ds:uri="http://schemas.microsoft.com/sharepoint/events"/>
-  </ds:schemaRefs>
-</ds:datastoreItem>
-</file>
-
-<file path=customXml/itemProps4.xml><?xml version="1.0" encoding="utf-8"?>
 <ds:datastoreItem xmlns:ds="http://schemas.openxmlformats.org/officeDocument/2006/customXml" ds:itemID="{4EF48E05-0619-4954-9678-60B463384F76}">
   <ds:schemaRefs>
     <ds:schemaRef ds:uri="http://schemas.microsoft.com/office/2006/metadata/contentType"/>
@@ -9114,8 +8878,34 @@
 </ds:datastoreItem>
 </file>
 
+<file path=customXml/itemProps2.xml><?xml version="1.0" encoding="utf-8"?>
+<ds:datastoreItem xmlns:ds="http://schemas.openxmlformats.org/officeDocument/2006/customXml" ds:itemID="{6F6B9842-CAED-4D2D-99E0-C2CC619CE98C}">
+  <ds:schemaRefs>
+    <ds:schemaRef ds:uri="http://schemas.microsoft.com/sharepoint/events"/>
+  </ds:schemaRefs>
+</ds:datastoreItem>
+</file>
+
+<file path=customXml/itemProps3.xml><?xml version="1.0" encoding="utf-8"?>
+<ds:datastoreItem xmlns:ds="http://schemas.openxmlformats.org/officeDocument/2006/customXml" ds:itemID="{A27009EE-9E9F-48D0-B1B2-FBAD89FE0BC1}">
+  <ds:schemaRefs>
+    <ds:schemaRef ds:uri="http://schemas.microsoft.com/sharepoint/v3/contenttype/forms"/>
+  </ds:schemaRefs>
+</ds:datastoreItem>
+</file>
+
+<file path=customXml/itemProps4.xml><?xml version="1.0" encoding="utf-8"?>
+<ds:datastoreItem xmlns:ds="http://schemas.openxmlformats.org/officeDocument/2006/customXml" ds:itemID="{71757D2F-A750-4B5E-95E1-3CCD25588B9E}">
+  <ds:schemaRefs>
+    <ds:schemaRef ds:uri="http://schemas.microsoft.com/office/2006/metadata/properties"/>
+    <ds:schemaRef ds:uri="8f28c936-c8b7-4889-b357-0af883ed6eb7"/>
+    <ds:schemaRef ds:uri="http://schemas.microsoft.com/office/infopath/2007/PartnerControls"/>
+  </ds:schemaRefs>
+</ds:datastoreItem>
+</file>
+
 <file path=customXml/itemProps5.xml><?xml version="1.0" encoding="utf-8"?>
-<ds:datastoreItem xmlns:ds="http://schemas.openxmlformats.org/officeDocument/2006/customXml" ds:itemID="{4437FB66-4B6D-41E0-820F-65353974DB21}">
+<ds:datastoreItem xmlns:ds="http://schemas.openxmlformats.org/officeDocument/2006/customXml" ds:itemID="{D1CC8990-05CE-483A-9788-6A36EADCAE8A}">
   <ds:schemaRefs>
     <ds:schemaRef ds:uri="http://schemas.openxmlformats.org/officeDocument/2006/bibliography"/>
   </ds:schemaRefs>

</xml_diff>